<commit_message>
- npm update - Resume.jsx: replaced SKILLS graph with chart & list - fonts: used Facetype.js => reverse font direction to resolve holes
</commit_message>
<xml_diff>
--- a/src/resume/smcpherson_resume_2021.docx
+++ b/src/resume/smcpherson_resume_2021.docx
@@ -967,7 +967,6 @@
         <w:t>: HTML5, JavaScript/jQuery, GSAP, CSS3, AS3</w:t>
       </w:r>
     </w:p>
-    <w:p/>
     <w:p>
       <w:pPr>
         <w:pStyle w:val="01employer"/>
@@ -1123,7 +1122,19 @@
         <w:rPr>
           <w:rStyle w:val="05notescharitalic"/>
         </w:rPr>
-        <w:t>Cosmogirl</w:t>
+        <w:t>Cosmo</w:t>
+      </w:r>
+      <w:r>
+        <w:rPr>
+          <w:rStyle w:val="05notescharitalic"/>
+        </w:rPr>
+        <w:t>G</w:t>
+      </w:r>
+      <w:r>
+        <w:rPr>
+          <w:rStyle w:val="05notescharitalic"/>
+        </w:rPr>
+        <w:t>irl</w:t>
       </w:r>
       <w:proofErr w:type="spellEnd"/>
       <w:r>
@@ -1156,7 +1167,13 @@
         <w:t>Software</w:t>
       </w:r>
       <w:r>
-        <w:t>: Adobe CS Photoshop, Illustrator, Flash, Dreamweaver, After Effects</w:t>
+        <w:t xml:space="preserve">: Adobe CS Photoshop, Illustrator, </w:t>
+      </w:r>
+      <w:r>
+        <w:t>Flash</w:t>
+      </w:r>
+      <w:r>
+        <w:t>, Dreamweaver, After Effects</w:t>
       </w:r>
     </w:p>
     <w:p>
@@ -1478,7 +1495,13 @@
         <w:t>Software</w:t>
       </w:r>
       <w:r>
-        <w:t>: Adobe CS Photoshop, Illustrator, Flash, Dreamweaver</w:t>
+        <w:t xml:space="preserve">: Adobe CS Photoshop, Illustrator, </w:t>
+      </w:r>
+      <w:r>
+        <w:t>Flash</w:t>
+      </w:r>
+      <w:r>
+        <w:t>, Dreamweaver</w:t>
       </w:r>
     </w:p>
     <w:p>
@@ -1860,7 +1883,6 @@
         <w:t>, various word processing applications</w:t>
       </w:r>
     </w:p>
-    <w:p/>
     <w:p/>
     <w:p>
       <w:pPr>
@@ -2110,7 +2132,13 @@
         <w:pStyle w:val="04emplbullet"/>
       </w:pPr>
       <w:r>
-        <w:t>Moderate flash work</w:t>
+        <w:t xml:space="preserve">Moderate </w:t>
+      </w:r>
+      <w:r>
+        <w:t>Flash</w:t>
+      </w:r>
+      <w:r>
+        <w:t xml:space="preserve"> work</w:t>
       </w:r>
     </w:p>
     <w:p>
@@ -2192,7 +2220,13 @@
       </w:r>
       <w:proofErr w:type="spellEnd"/>
       <w:r>
-        <w:t xml:space="preserve"> Director, Flash, </w:t>
+        <w:t xml:space="preserve"> Director, </w:t>
+      </w:r>
+      <w:r>
+        <w:t>Flash</w:t>
+      </w:r>
+      <w:r>
+        <w:t xml:space="preserve">, </w:t>
       </w:r>
       <w:proofErr w:type="spellStart"/>
       <w:r>
@@ -2332,23 +2366,36 @@
         <w:pStyle w:val="04emplbullet"/>
       </w:pPr>
       <w:r>
-        <w:t>Responsible for website design</w:t>
-      </w:r>
-    </w:p>
-    <w:p>
-      <w:pPr>
-        <w:pStyle w:val="04emplbullet"/>
-      </w:pPr>
-      <w:r>
-        <w:t>Used HTML, light JavaScript and Flash</w:t>
-      </w:r>
-    </w:p>
-    <w:p>
-      <w:pPr>
-        <w:pStyle w:val="04emplbullet"/>
-      </w:pPr>
-      <w:r>
-        <w:t>Responsible for 3d modeling &amp; rendering</w:t>
+        <w:t>Website design</w:t>
+      </w:r>
+    </w:p>
+    <w:p>
+      <w:pPr>
+        <w:pStyle w:val="04emplbullet"/>
+      </w:pPr>
+      <w:r>
+        <w:t xml:space="preserve">Moderate programming, including html and light </w:t>
+      </w:r>
+      <w:proofErr w:type="spellStart"/>
+      <w:r>
+        <w:t>Javascript</w:t>
+      </w:r>
+      <w:proofErr w:type="spellEnd"/>
+    </w:p>
+    <w:p>
+      <w:pPr>
+        <w:pStyle w:val="04emplbullet"/>
+      </w:pPr>
+      <w:r>
+        <w:t>Moderate Flash work</w:t>
+      </w:r>
+    </w:p>
+    <w:p>
+      <w:pPr>
+        <w:pStyle w:val="04emplbullet"/>
+      </w:pPr>
+      <w:r>
+        <w:t>Light 3d modeling &amp; rendering</w:t>
       </w:r>
     </w:p>
     <w:p>
@@ -2439,7 +2486,13 @@
       </w:r>
       <w:proofErr w:type="spellEnd"/>
       <w:r>
-        <w:t xml:space="preserve"> Director, Flash, </w:t>
+        <w:t xml:space="preserve"> Director, </w:t>
+      </w:r>
+      <w:r>
+        <w:t>Flash</w:t>
+      </w:r>
+      <w:r>
+        <w:t xml:space="preserve">, </w:t>
       </w:r>
       <w:proofErr w:type="spellStart"/>
       <w:r>
@@ -2612,7 +2665,13 @@
       </w:r>
       <w:proofErr w:type="spellEnd"/>
       <w:r>
-        <w:t xml:space="preserve">, Flash, Fireworks, </w:t>
+        <w:t xml:space="preserve">, </w:t>
+      </w:r>
+      <w:r>
+        <w:t>Flash</w:t>
+      </w:r>
+      <w:r>
+        <w:t xml:space="preserve">, Fireworks, </w:t>
       </w:r>
       <w:proofErr w:type="spellStart"/>
       <w:r>
@@ -2778,8 +2837,6 @@
     </w:p>
     <w:p/>
     <w:p/>
-    <w:p/>
-    <w:p/>
     <w:p>
       <w:pPr>
         <w:pStyle w:val="01employer"/>
@@ -2790,7 +2847,7 @@
         </w:rPr>
         <w:lastRenderedPageBreak/>
         <w:drawing>
-          <wp:anchor distT="0" distB="0" distL="152400" distR="152400" simplePos="0" relativeHeight="251708416" behindDoc="0" locked="0" layoutInCell="1" allowOverlap="1" wp14:anchorId="7A81D41A" wp14:editId="7E0B968D">
+          <wp:anchor distT="0" distB="0" distL="152400" distR="152400" simplePos="0" relativeHeight="251708416" behindDoc="0" locked="0" layoutInCell="1" allowOverlap="1" wp14:anchorId="7A81D41A" wp14:editId="173AB4F0">
             <wp:simplePos x="0" y="0"/>
             <wp:positionH relativeFrom="margin">
               <wp:posOffset>0</wp:posOffset>
@@ -3025,7 +3082,13 @@
       </w:r>
       <w:proofErr w:type="spellEnd"/>
       <w:r>
-        <w:t xml:space="preserve"> (Flash), various word processing applications</w:t>
+        <w:t xml:space="preserve"> (</w:t>
+      </w:r>
+      <w:r>
+        <w:t>Flash</w:t>
+      </w:r>
+      <w:r>
+        <w:t>), various word processing applications</w:t>
       </w:r>
     </w:p>
     <w:p>
@@ -3617,7 +3680,13 @@
       </w:r>
       <w:proofErr w:type="spellEnd"/>
       <w:r>
-        <w:t>-D various word processing applications</w:t>
+        <w:t>-D</w:t>
+      </w:r>
+      <w:r>
+        <w:t>,</w:t>
+      </w:r>
+      <w:r>
+        <w:t xml:space="preserve"> various word processing applications</w:t>
       </w:r>
     </w:p>
     <w:p/>
@@ -3626,11 +3695,6 @@
     <w:p/>
     <w:p/>
     <w:p/>
-    <w:p>
-      <w:pPr>
-        <w:pStyle w:val="05notes"/>
-      </w:pPr>
-    </w:p>
     <w:p>
       <w:pPr>
         <w:pStyle w:val="01employer"/>
@@ -4326,7 +4390,6 @@
     <w:p/>
     <w:p/>
     <w:p/>
-    <w:p/>
     <w:p>
       <w:pPr>
         <w:pStyle w:val="00Hed"/>
@@ -4335,8 +4398,6 @@
         <w:lastRenderedPageBreak/>
         <w:t>Education</w:t>
       </w:r>
-      <w:bookmarkStart w:id="0" w:name="_GoBack"/>
-      <w:bookmarkEnd w:id="0"/>
     </w:p>
     <w:p>
       <w:pPr>
@@ -4416,50 +4477,35 @@
         <w:t>Columbia</w:t>
       </w:r>
       <w:r>
-        <w:t xml:space="preserve"> University, School of Engineering and Applied Science</w:t>
-      </w:r>
-    </w:p>
-    <w:p>
-      <w:pPr>
-        <w:pStyle w:val="05notes"/>
-      </w:pPr>
-      <w:r>
-        <w:t>May 1990</w:t>
-      </w:r>
-    </w:p>
-    <w:p>
-      <w:pPr>
-        <w:pStyle w:val="05notes"/>
+        <w:t xml:space="preserve"> University</w:t>
+      </w:r>
+    </w:p>
+    <w:p>
+      <w:pPr>
+        <w:pStyle w:val="02empltitle"/>
+      </w:pPr>
+      <w:bookmarkStart w:id="0" w:name="_GoBack"/>
+      <w:bookmarkEnd w:id="0"/>
+      <w:r>
+        <w:t>School of Engineering and Applied Science</w:t>
+      </w:r>
+    </w:p>
+    <w:p>
+      <w:pPr>
+        <w:pStyle w:val="05notes1st"/>
       </w:pPr>
       <w:r>
         <w:rPr>
           <w:rStyle w:val="05notescharbold"/>
         </w:rPr>
-        <w:t>Major</w:t>
-      </w:r>
-      <w:r>
-        <w:t>: Mechanical Engineering</w:t>
-      </w:r>
-    </w:p>
-    <w:p>
-      <w:pPr>
-        <w:pStyle w:val="05notes"/>
-      </w:pPr>
-      <w:r>
-        <w:rPr>
-          <w:rStyle w:val="05notescharbold"/>
-        </w:rPr>
-        <w:t>Degree</w:t>
-      </w:r>
-      <w:r>
-        <w:t>: Bachelor of Science</w:t>
-      </w:r>
-    </w:p>
-    <w:p>
-      <w:pPr>
-        <w:pStyle w:val="05notes"/>
-      </w:pPr>
-    </w:p>
+        <w:t>BS Mechanical Engineering</w:t>
+      </w:r>
+      <w:r>
+        <w:t xml:space="preserve"> - May 1990</w:t>
+      </w:r>
+    </w:p>
+    <w:p/>
+    <w:p/>
     <w:p>
       <w:pPr>
         <w:pStyle w:val="00Hed"/>
@@ -5678,8 +5724,8 @@
   <w:abstractNum w:abstractNumId="12" w15:restartNumberingAfterBreak="0">
     <w:nsid w:val="1F8C65DE"/>
     <w:multiLevelType w:val="hybridMultilevel"/>
-    <w:tmpl w:val="D788F6D2"/>
-    <w:lvl w:ilvl="0" w:tplc="5A3AC9CA">
+    <w:tmpl w:val="1FD8F89E"/>
+    <w:lvl w:ilvl="0" w:tplc="5276F578">
       <w:start w:val="1"/>
       <w:numFmt w:val="bullet"/>
       <w:pStyle w:val="04emplbullet"/>
@@ -7195,12 +7241,12 @@
     <w:basedOn w:val="00bodybullet"/>
     <w:autoRedefine/>
     <w:qFormat/>
-    <w:rsid w:val="00D76CFC"/>
+    <w:rsid w:val="00AE3A82"/>
     <w:pPr>
       <w:numPr>
         <w:numId w:val="3"/>
       </w:numPr>
-      <w:spacing w:after="0"/>
+      <w:spacing w:after="0" w:line="260" w:lineRule="exact"/>
       <w:ind w:left="1800" w:hanging="240"/>
     </w:pPr>
     <w:rPr>
@@ -7229,7 +7275,7 @@
     <w:next w:val="03empldates"/>
     <w:autoRedefine/>
     <w:qFormat/>
-    <w:rsid w:val="004052F6"/>
+    <w:rsid w:val="00CF532E"/>
     <w:pPr>
       <w:spacing w:before="0"/>
     </w:pPr>
@@ -7277,7 +7323,11 @@
     <w:basedOn w:val="00BASE"/>
     <w:autoRedefine/>
     <w:qFormat/>
-    <w:rsid w:val="00C047BB"/>
+    <w:rsid w:val="00AE3A82"/>
+    <w:pPr>
+      <w:snapToGrid w:val="0"/>
+      <w:spacing w:after="60" w:line="220" w:lineRule="exact"/>
+    </w:pPr>
     <w:rPr>
       <w:sz w:val="18"/>
     </w:rPr>
@@ -7446,7 +7496,7 @@
     <w:next w:val="05notes"/>
     <w:autoRedefine/>
     <w:qFormat/>
-    <w:rsid w:val="008231BA"/>
+    <w:rsid w:val="001C5373"/>
     <w:pPr>
       <w:spacing w:before="60"/>
     </w:pPr>
@@ -7782,7 +7832,7 @@
 </file>
 
 <file path=customXml/itemProps1.xml><?xml version="1.0" encoding="utf-8"?>
-<ds:datastoreItem xmlns:ds="http://schemas.openxmlformats.org/officeDocument/2006/customXml" ds:itemID="{C5253D79-CB14-6842-9A23-B743B4446E02}">
+<ds:datastoreItem xmlns:ds="http://schemas.openxmlformats.org/officeDocument/2006/customXml" ds:itemID="{B68CC7B3-29C3-634E-A3AA-5885F65EB70E}">
   <ds:schemaRefs>
     <ds:schemaRef ds:uri="http://schemas.openxmlformats.org/officeDocument/2006/bibliography"/>
   </ds:schemaRefs>

</xml_diff>

<commit_message>
- RESUME: updated SKILLS section - npm run build (https://www.shigimcp.com/shigimcp2020-react) - npm run deploy (https://shigimcp.github.io/shigimcp2020-react)
</commit_message>
<xml_diff>
--- a/src/resume/smcpherson_resume_2021.docx
+++ b/src/resume/smcpherson_resume_2021.docx
@@ -433,13 +433,8 @@
         </w:drawing>
       </w:r>
       <w:r>
-        <w:t xml:space="preserve">Ichiban </w:t>
-      </w:r>
-      <w:proofErr w:type="spellStart"/>
-      <w:r>
-        <w:t>Yofuku</w:t>
-      </w:r>
-      <w:proofErr w:type="spellEnd"/>
+        <w:t>Ichiban Yofuku</w:t>
+      </w:r>
     </w:p>
     <w:p>
       <w:pPr>
@@ -577,11 +572,9 @@
           </wp:anchor>
         </w:drawing>
       </w:r>
-      <w:proofErr w:type="spellStart"/>
       <w:r>
         <w:t>MiMi</w:t>
       </w:r>
-      <w:proofErr w:type="spellEnd"/>
     </w:p>
     <w:p>
       <w:pPr>
@@ -626,21 +619,8 @@
         <w:t>Software</w:t>
       </w:r>
       <w:r>
-        <w:t xml:space="preserve">: Adobe CC Photoshop, Illustrator, After Effects, Media Encoder, Lightroom, XD, Sketch, </w:t>
-      </w:r>
-      <w:proofErr w:type="spellStart"/>
-      <w:r>
-        <w:t>InVision</w:t>
-      </w:r>
-      <w:proofErr w:type="spellEnd"/>
-      <w:r>
-        <w:t xml:space="preserve">, </w:t>
-      </w:r>
-      <w:proofErr w:type="spellStart"/>
-      <w:r>
-        <w:t>Figma</w:t>
-      </w:r>
-      <w:proofErr w:type="spellEnd"/>
+        <w:t>: Adobe CC Photoshop, Illustrator, After Effects, Media Encoder, Lightroom, XD, Sketch, InVision, Figma</w:t>
+      </w:r>
     </w:p>
     <w:p>
       <w:pPr>
@@ -1117,7 +1097,6 @@
       <w:r>
         <w:t xml:space="preserve">, </w:t>
       </w:r>
-      <w:proofErr w:type="spellStart"/>
       <w:r>
         <w:rPr>
           <w:rStyle w:val="05notescharitalic"/>
@@ -1136,7 +1115,6 @@
         </w:rPr>
         <w:t>irl</w:t>
       </w:r>
-      <w:proofErr w:type="spellEnd"/>
       <w:r>
         <w:t xml:space="preserve">, </w:t>
       </w:r>
@@ -1403,15 +1381,7 @@
         </w:drawing>
       </w:r>
       <w:r>
-        <w:t xml:space="preserve">MRM Partners (McCann </w:t>
-      </w:r>
-      <w:proofErr w:type="spellStart"/>
-      <w:r>
-        <w:t>Worldgroup</w:t>
-      </w:r>
-      <w:proofErr w:type="spellEnd"/>
-      <w:r>
-        <w:t>)</w:t>
+        <w:t>MRM Partners (McCann Worldgroup)</w:t>
       </w:r>
     </w:p>
     <w:p>
@@ -1592,13 +1562,8 @@
           </wp:anchor>
         </w:drawing>
       </w:r>
-      <w:proofErr w:type="spellStart"/>
-      <w:r>
-        <w:t>Heeb</w:t>
-      </w:r>
-      <w:proofErr w:type="spellEnd"/>
-      <w:r>
-        <w:t xml:space="preserve"> Magazine</w:t>
+      <w:r>
+        <w:t>Heeb Magazine</w:t>
       </w:r>
     </w:p>
     <w:p>
@@ -1674,15 +1639,7 @@
         <w:t>Pages include</w:t>
       </w:r>
       <w:r>
-        <w:t xml:space="preserve">: "Battle of the </w:t>
-      </w:r>
-      <w:proofErr w:type="spellStart"/>
-      <w:r>
-        <w:t>Schwartzes</w:t>
-      </w:r>
-      <w:proofErr w:type="spellEnd"/>
-      <w:r>
-        <w:t>", "Out from Under", photo &amp; fiction features, products, parody ads</w:t>
+        <w:t>: "Battle of the Schwartzes", "Out from Under", photo &amp; fiction features, products, parody ads</w:t>
       </w:r>
     </w:p>
     <w:p>
@@ -1856,31 +1813,7 @@
         <w:t>Software</w:t>
       </w:r>
       <w:r>
-        <w:t xml:space="preserve">: QuarkXPress, Adobe Photoshop, Illustrator, </w:t>
-      </w:r>
-      <w:proofErr w:type="spellStart"/>
-      <w:r>
-        <w:t>Infini</w:t>
-      </w:r>
-      <w:proofErr w:type="spellEnd"/>
-      <w:r>
-        <w:t xml:space="preserve">-D, Strata </w:t>
-      </w:r>
-      <w:proofErr w:type="spellStart"/>
-      <w:r>
-        <w:t>StudioPro</w:t>
-      </w:r>
-      <w:proofErr w:type="spellEnd"/>
-      <w:r>
-        <w:t xml:space="preserve">, Alias Maya (3D), </w:t>
-      </w:r>
-      <w:proofErr w:type="spellStart"/>
-      <w:r>
-        <w:t>Fontographer</w:t>
-      </w:r>
-      <w:proofErr w:type="spellEnd"/>
-      <w:r>
-        <w:t>, various word processing applications</w:t>
+        <w:t>: QuarkXPress, Adobe Photoshop, Illustrator, Infini-D, Strata StudioPro, Alias Maya (3D), Fontographer, various word processing applications</w:t>
       </w:r>
     </w:p>
     <w:p/>
@@ -2169,13 +2102,8 @@
         <w:t>Maybelline, RJ</w:t>
       </w:r>
       <w:r>
-        <w:t xml:space="preserve"> Reynolds, </w:t>
-      </w:r>
-      <w:proofErr w:type="spellStart"/>
-      <w:r>
-        <w:t>StarBand</w:t>
-      </w:r>
-      <w:proofErr w:type="spellEnd"/>
+        <w:t xml:space="preserve"> Reynolds, StarBand</w:t>
+      </w:r>
     </w:p>
     <w:p>
       <w:pPr>
@@ -2188,69 +2116,13 @@
         <w:t>Software</w:t>
       </w:r>
       <w:r>
-        <w:t xml:space="preserve">: QuarkXPress, Adobe Illustrator, Photoshop, Premiere, </w:t>
-      </w:r>
-      <w:proofErr w:type="spellStart"/>
-      <w:r>
-        <w:t>ImageReady</w:t>
-      </w:r>
-      <w:proofErr w:type="spellEnd"/>
-      <w:r>
-        <w:t xml:space="preserve">, Dimensions, Streamline, After Effects, </w:t>
-      </w:r>
-      <w:proofErr w:type="spellStart"/>
-      <w:r>
-        <w:t>Infini</w:t>
-      </w:r>
-      <w:proofErr w:type="spellEnd"/>
-      <w:r>
-        <w:t xml:space="preserve">-D, Strata </w:t>
-      </w:r>
-      <w:proofErr w:type="spellStart"/>
-      <w:r>
-        <w:t>StudioPro</w:t>
-      </w:r>
-      <w:proofErr w:type="spellEnd"/>
-      <w:r>
-        <w:t xml:space="preserve">, </w:t>
-      </w:r>
-      <w:proofErr w:type="spellStart"/>
-      <w:r>
-        <w:t>MacroMedia</w:t>
-      </w:r>
-      <w:proofErr w:type="spellEnd"/>
-      <w:r>
-        <w:t xml:space="preserve"> Director, </w:t>
+        <w:t xml:space="preserve">: QuarkXPress, Adobe Illustrator, Photoshop, Premiere, ImageReady, Dimensions, Streamline, After Effects, Infini-D, Strata StudioPro, MacroMedia Director, </w:t>
       </w:r>
       <w:r>
         <w:t>Flash</w:t>
       </w:r>
       <w:r>
-        <w:t xml:space="preserve">, </w:t>
-      </w:r>
-      <w:proofErr w:type="spellStart"/>
-      <w:r>
-        <w:t>AfterShock</w:t>
-      </w:r>
-      <w:proofErr w:type="spellEnd"/>
-      <w:r>
-        <w:t xml:space="preserve">, Fireworks, </w:t>
-      </w:r>
-      <w:proofErr w:type="spellStart"/>
-      <w:r>
-        <w:t>SoundEdit</w:t>
-      </w:r>
-      <w:proofErr w:type="spellEnd"/>
-      <w:r>
-        <w:t xml:space="preserve"> 16 Plus Deck II, </w:t>
-      </w:r>
-      <w:proofErr w:type="spellStart"/>
-      <w:r>
-        <w:t>Fontographer</w:t>
-      </w:r>
-      <w:proofErr w:type="spellEnd"/>
-      <w:r>
-        <w:t>, various word processing applications</w:t>
+        <w:t>, AfterShock, Fireworks, SoundEdit 16 Plus Deck II, Fontographer, various word processing applications</w:t>
       </w:r>
     </w:p>
     <w:p>
@@ -2374,13 +2246,8 @@
         <w:pStyle w:val="04emplbullet"/>
       </w:pPr>
       <w:r>
-        <w:t xml:space="preserve">Moderate programming, including html and light </w:t>
-      </w:r>
-      <w:proofErr w:type="spellStart"/>
-      <w:r>
-        <w:t>Javascript</w:t>
-      </w:r>
-      <w:proofErr w:type="spellEnd"/>
+        <w:t>Moderate programming, including html and light Javascript</w:t>
+      </w:r>
     </w:p>
     <w:p>
       <w:pPr>
@@ -2418,23 +2285,7 @@
         <w:t>Hewlett-Packard,</w:t>
       </w:r>
       <w:r>
-        <w:t xml:space="preserve"> Procter &amp; Gamble, Reynolds Metals, </w:t>
-      </w:r>
-      <w:proofErr w:type="spellStart"/>
-      <w:r>
-        <w:t>Smarterkids</w:t>
-      </w:r>
-      <w:proofErr w:type="spellEnd"/>
-      <w:r>
-        <w:t xml:space="preserve">, </w:t>
-      </w:r>
-      <w:proofErr w:type="spellStart"/>
-      <w:r>
-        <w:t>TeaQ</w:t>
-      </w:r>
-      <w:proofErr w:type="spellEnd"/>
-      <w:r>
-        <w:t>, Tel-Save, Time Inc. New Media</w:t>
+        <w:t xml:space="preserve"> Procter &amp; Gamble, Reynolds Metals, Smarterkids, TeaQ, Tel-Save, Time Inc. New Media</w:t>
       </w:r>
     </w:p>
     <w:p>
@@ -2448,78 +2299,25 @@
         <w:t>Software</w:t>
       </w:r>
       <w:r>
-        <w:t xml:space="preserve">: QuarkXPress, Adobe Illustrator, Photoshop, </w:t>
-      </w:r>
-      <w:proofErr w:type="spellStart"/>
-      <w:r>
-        <w:t>ImageReady</w:t>
-      </w:r>
-      <w:proofErr w:type="spellEnd"/>
-      <w:r>
-        <w:t xml:space="preserve">, Streamline, After Effects, </w:t>
-      </w:r>
-      <w:proofErr w:type="spellStart"/>
-      <w:r>
-        <w:t>Infini</w:t>
-      </w:r>
-      <w:proofErr w:type="spellEnd"/>
-      <w:r>
-        <w:t xml:space="preserve">-D, </w:t>
+        <w:t xml:space="preserve">: QuarkXPress, Adobe Illustrator, Photoshop, ImageReady, Streamline, After Effects, Infini-D, </w:t>
       </w:r>
       <w:r>
         <w:br/>
       </w:r>
       <w:r>
-        <w:t xml:space="preserve">Strata </w:t>
-      </w:r>
-      <w:proofErr w:type="spellStart"/>
-      <w:r>
-        <w:t>StudioPro</w:t>
-      </w:r>
-      <w:proofErr w:type="spellEnd"/>
-      <w:r>
-        <w:t xml:space="preserve">, </w:t>
-      </w:r>
-      <w:proofErr w:type="spellStart"/>
-      <w:r>
-        <w:t>MacroMedia</w:t>
-      </w:r>
-      <w:proofErr w:type="spellEnd"/>
-      <w:r>
-        <w:t xml:space="preserve"> Director, </w:t>
+        <w:t xml:space="preserve">Strata StudioPro, MacroMedia Director, </w:t>
       </w:r>
       <w:r>
         <w:t>Flash</w:t>
       </w:r>
       <w:r>
-        <w:t xml:space="preserve">, </w:t>
-      </w:r>
-      <w:proofErr w:type="spellStart"/>
-      <w:r>
-        <w:t>AfterShock</w:t>
-      </w:r>
-      <w:proofErr w:type="spellEnd"/>
-      <w:r>
-        <w:t xml:space="preserve">, Fireworks, </w:t>
-      </w:r>
-      <w:proofErr w:type="spellStart"/>
-      <w:r>
-        <w:t>SoundEdit</w:t>
-      </w:r>
-      <w:proofErr w:type="spellEnd"/>
-      <w:r>
-        <w:t xml:space="preserve"> 16 Plus Deck II, </w:t>
+        <w:t xml:space="preserve">, AfterShock, Fireworks, SoundEdit 16 Plus Deck II, </w:t>
       </w:r>
       <w:r>
         <w:br/>
       </w:r>
-      <w:proofErr w:type="spellStart"/>
-      <w:r>
-        <w:t>Fontographer</w:t>
-      </w:r>
-      <w:proofErr w:type="spellEnd"/>
-      <w:r>
-        <w:t>, various word processing applications</w:t>
+      <w:r>
+        <w:t>Fontographer, various word processing applications</w:t>
       </w:r>
     </w:p>
     <w:p>
@@ -2657,29 +2455,13 @@
         <w:t>Software</w:t>
       </w:r>
       <w:r>
-        <w:t xml:space="preserve">: QuarkXPress, Adobe Illustrator, Photoshop, </w:t>
-      </w:r>
-      <w:proofErr w:type="spellStart"/>
-      <w:r>
-        <w:t>ImageReady</w:t>
-      </w:r>
-      <w:proofErr w:type="spellEnd"/>
-      <w:r>
-        <w:t xml:space="preserve">, </w:t>
+        <w:t xml:space="preserve">: QuarkXPress, Adobe Illustrator, Photoshop, ImageReady, </w:t>
       </w:r>
       <w:r>
         <w:t>Flash</w:t>
       </w:r>
       <w:r>
-        <w:t xml:space="preserve">, Fireworks, </w:t>
-      </w:r>
-      <w:proofErr w:type="spellStart"/>
-      <w:r>
-        <w:t>Fontographer</w:t>
-      </w:r>
-      <w:proofErr w:type="spellEnd"/>
-      <w:r>
-        <w:t>, various word</w:t>
+        <w:t>, Fireworks, Fontographer, various word</w:t>
       </w:r>
       <w:r>
         <w:t xml:space="preserve"> processing applications</w:t>
@@ -2938,15 +2720,7 @@
         <w:pStyle w:val="04emplbullet"/>
       </w:pPr>
       <w:r>
-        <w:t xml:space="preserve">Website and </w:t>
-      </w:r>
-      <w:proofErr w:type="spellStart"/>
-      <w:r>
-        <w:t>CD-Rom</w:t>
-      </w:r>
-      <w:proofErr w:type="spellEnd"/>
-      <w:r>
-        <w:t xml:space="preserve"> asset</w:t>
+        <w:t>Website and CD-Rom asset</w:t>
       </w:r>
       <w:r>
         <w:t xml:space="preserve"> creation</w:t>
@@ -3005,28 +2779,29 @@
       <w:r>
         <w:t xml:space="preserve">: Scholastic’s </w:t>
       </w:r>
-      <w:proofErr w:type="spellStart"/>
       <w:r>
         <w:rPr>
           <w:rStyle w:val="05notescharitalic"/>
         </w:rPr>
-        <w:t>Mathshop</w:t>
-      </w:r>
-      <w:proofErr w:type="spellEnd"/>
+        <w:t>Mathshop Deluxe</w:t>
+      </w:r>
+      <w:r>
+        <w:t xml:space="preserve">, New Line Cinema’s </w:t>
+      </w:r>
       <w:r>
         <w:rPr>
           <w:rStyle w:val="05notescharitalic"/>
         </w:rPr>
-        <w:t xml:space="preserve"> Deluxe</w:t>
-      </w:r>
-      <w:r>
-        <w:t xml:space="preserve">, New Line Cinema’s </w:t>
+        <w:t>First Strike</w:t>
+      </w:r>
+      <w:r>
+        <w:t xml:space="preserve">, </w:t>
       </w:r>
       <w:r>
         <w:rPr>
           <w:rStyle w:val="05notescharitalic"/>
         </w:rPr>
-        <w:t>First Strike</w:t>
+        <w:t>The Mask</w:t>
       </w:r>
       <w:r>
         <w:t xml:space="preserve">, </w:t>
@@ -3035,15 +2810,6 @@
         <w:rPr>
           <w:rStyle w:val="05notescharitalic"/>
         </w:rPr>
-        <w:t>The Mask</w:t>
-      </w:r>
-      <w:r>
-        <w:t xml:space="preserve">, </w:t>
-      </w:r>
-      <w:r>
-        <w:rPr>
-          <w:rStyle w:val="05notescharitalic"/>
-        </w:rPr>
         <w:t>Austin Powers</w:t>
       </w:r>
     </w:p>
@@ -3058,31 +2824,7 @@
         <w:t>Software</w:t>
       </w:r>
       <w:r>
-        <w:t xml:space="preserve">: QuarkXPress, Adobe Illustrator, Photoshop, </w:t>
-      </w:r>
-      <w:proofErr w:type="spellStart"/>
-      <w:r>
-        <w:t>ImageReady</w:t>
-      </w:r>
-      <w:proofErr w:type="spellEnd"/>
-      <w:r>
-        <w:t xml:space="preserve">, </w:t>
-      </w:r>
-      <w:proofErr w:type="spellStart"/>
-      <w:r>
-        <w:t>MacroMedia</w:t>
-      </w:r>
-      <w:proofErr w:type="spellEnd"/>
-      <w:r>
-        <w:t xml:space="preserve"> Director, </w:t>
-      </w:r>
-      <w:proofErr w:type="spellStart"/>
-      <w:r>
-        <w:t>FutureSplash</w:t>
-      </w:r>
-      <w:proofErr w:type="spellEnd"/>
-      <w:r>
-        <w:t xml:space="preserve"> (</w:t>
+        <w:t>: QuarkXPress, Adobe Illustrator, Photoshop, ImageReady, MacroMedia Director, FutureSplash (</w:t>
       </w:r>
       <w:r>
         <w:t>Flash</w:t>
@@ -3189,29 +2931,16 @@
       <w:pPr>
         <w:pStyle w:val="04emplbullet"/>
       </w:pPr>
-      <w:proofErr w:type="spellStart"/>
-      <w:r>
-        <w:t>CD_Rom</w:t>
-      </w:r>
-      <w:proofErr w:type="spellEnd"/>
-      <w:r>
-        <w:t xml:space="preserve"> asset creation and interface design</w:t>
-      </w:r>
-    </w:p>
-    <w:p>
-      <w:pPr>
-        <w:pStyle w:val="04emplbullet"/>
-      </w:pPr>
-      <w:r>
-        <w:t xml:space="preserve">Heavy </w:t>
-      </w:r>
-      <w:proofErr w:type="spellStart"/>
-      <w:r>
-        <w:t>Quicktime</w:t>
-      </w:r>
-      <w:proofErr w:type="spellEnd"/>
-      <w:r>
-        <w:t xml:space="preserve"> movie creation including audio and video capture, 2D animation and editing</w:t>
+      <w:r>
+        <w:t>CD_Rom asset creation and interface design</w:t>
+      </w:r>
+    </w:p>
+    <w:p>
+      <w:pPr>
+        <w:pStyle w:val="04emplbullet"/>
+      </w:pPr>
+      <w:r>
+        <w:t>Heavy Quicktime movie creation including audio and video capture, 2D animation and editing</w:t>
       </w:r>
     </w:p>
     <w:p>
@@ -3298,34 +3027,13 @@
         <w:t>Software</w:t>
       </w:r>
       <w:r>
-        <w:t xml:space="preserve">: QuarkXPress, Adobe Illustrator, Photoshop, Premiere, </w:t>
-      </w:r>
-      <w:proofErr w:type="spellStart"/>
-      <w:r>
-        <w:t>ImageReady</w:t>
-      </w:r>
-      <w:proofErr w:type="spellEnd"/>
-      <w:r>
-        <w:t xml:space="preserve">, Streamline, After Effects, </w:t>
+        <w:t xml:space="preserve">: QuarkXPress, Adobe Illustrator, Photoshop, Premiere, ImageReady, Streamline, After Effects, </w:t>
       </w:r>
       <w:r>
         <w:br/>
       </w:r>
-      <w:proofErr w:type="spellStart"/>
-      <w:r>
-        <w:t>Infini</w:t>
-      </w:r>
-      <w:proofErr w:type="spellEnd"/>
-      <w:r>
-        <w:t xml:space="preserve">-D, </w:t>
-      </w:r>
-      <w:proofErr w:type="spellStart"/>
-      <w:r>
-        <w:t>MacroMedia</w:t>
-      </w:r>
-      <w:proofErr w:type="spellEnd"/>
-      <w:r>
-        <w:t xml:space="preserve"> Director, various word processing applications</w:t>
+      <w:r>
+        <w:t>Infini-D, MacroMedia Director, various word processing applications</w:t>
       </w:r>
     </w:p>
     <w:p>
@@ -3403,15 +3111,7 @@
         </w:drawing>
       </w:r>
       <w:r>
-        <w:t>@</w:t>
-      </w:r>
-      <w:proofErr w:type="spellStart"/>
-      <w:r>
-        <w:t>radical.media</w:t>
-      </w:r>
-      <w:proofErr w:type="spellEnd"/>
-      <w:r>
-        <w:t xml:space="preserve"> / Tape House Interactive / RGA</w:t>
+        <w:t>@radical.media / Tape House Interactive / RGA</w:t>
       </w:r>
     </w:p>
     <w:p>
@@ -3419,15 +3119,7 @@
         <w:pStyle w:val="02empltitle"/>
       </w:pPr>
       <w:r>
-        <w:t xml:space="preserve">Scan </w:t>
-      </w:r>
-      <w:proofErr w:type="spellStart"/>
-      <w:r>
-        <w:t>Retoucher</w:t>
-      </w:r>
-      <w:proofErr w:type="spellEnd"/>
-      <w:r>
-        <w:t xml:space="preserve"> / Colorist / Computer Animator</w:t>
+        <w:t>Scan Retoucher / Colorist / Computer Animator</w:t>
       </w:r>
     </w:p>
     <w:p>
@@ -3442,21 +3134,8 @@
       <w:pPr>
         <w:pStyle w:val="04emplbullet"/>
       </w:pPr>
-      <w:proofErr w:type="spellStart"/>
-      <w:r>
-        <w:t>Cel</w:t>
-      </w:r>
-      <w:proofErr w:type="spellEnd"/>
-      <w:r>
-        <w:t>-by-</w:t>
-      </w:r>
-      <w:proofErr w:type="spellStart"/>
-      <w:r>
-        <w:t>cel</w:t>
-      </w:r>
-      <w:proofErr w:type="spellEnd"/>
-      <w:r>
-        <w:t xml:space="preserve"> production of 90-second animated spot for Nike's </w:t>
+      <w:r>
+        <w:t xml:space="preserve">Cel-by-cel production of 90-second animated spot for Nike's </w:t>
       </w:r>
       <w:r>
         <w:t>“</w:t>
@@ -3664,23 +3343,7 @@
         <w:t>Software</w:t>
       </w:r>
       <w:r>
-        <w:t xml:space="preserve">: QuarkXPress, Adobe Illustrator, Photoshop, Premiere, </w:t>
-      </w:r>
-      <w:proofErr w:type="spellStart"/>
-      <w:r>
-        <w:t>ImageReady</w:t>
-      </w:r>
-      <w:proofErr w:type="spellEnd"/>
-      <w:r>
-        <w:t xml:space="preserve">, Streamline, After Effects, </w:t>
-      </w:r>
-      <w:proofErr w:type="spellStart"/>
-      <w:r>
-        <w:t>Infini</w:t>
-      </w:r>
-      <w:proofErr w:type="spellEnd"/>
-      <w:r>
-        <w:t>-D</w:t>
+        <w:t>: QuarkXPress, Adobe Illustrator, Photoshop, Premiere, ImageReady, Streamline, After Effects, Infini-D</w:t>
       </w:r>
       <w:r>
         <w:t>,</w:t>
@@ -3857,14 +3520,12 @@
       <w:r>
         <w:t xml:space="preserve">: </w:t>
       </w:r>
-      <w:proofErr w:type="spellStart"/>
       <w:r>
         <w:rPr>
           <w:rStyle w:val="05notescharitalic"/>
         </w:rPr>
         <w:t>SportsBenders</w:t>
       </w:r>
-      <w:proofErr w:type="spellEnd"/>
     </w:p>
     <w:p>
       <w:pPr>
@@ -3955,13 +3616,8 @@
         </w:drawing>
       </w:r>
       <w:r>
-        <w:t>ITVS/</w:t>
-      </w:r>
-      <w:proofErr w:type="spellStart"/>
-      <w:r>
-        <w:t>AIDSFilms</w:t>
-      </w:r>
-      <w:proofErr w:type="spellEnd"/>
+        <w:t>ITVS/AIDSFilms</w:t>
+      </w:r>
     </w:p>
     <w:p>
       <w:pPr>
@@ -4153,15 +3809,7 @@
         <w:pStyle w:val="04emplbullet"/>
       </w:pPr>
       <w:r>
-        <w:t xml:space="preserve">Design and layout from concept to completion for style guides, </w:t>
-      </w:r>
-      <w:proofErr w:type="spellStart"/>
-      <w:r>
-        <w:t>textboooks</w:t>
-      </w:r>
-      <w:proofErr w:type="spellEnd"/>
-      <w:r>
-        <w:t xml:space="preserve">, brochures </w:t>
+        <w:t xml:space="preserve">Design and layout from concept to completion for style guides, textboooks, brochures </w:t>
       </w:r>
       <w:r>
         <w:br/>
@@ -4191,21 +3839,8 @@
         <w:pStyle w:val="04emplbullet"/>
       </w:pPr>
       <w:r>
-        <w:t xml:space="preserve">3D modeling and rendering using </w:t>
-      </w:r>
-      <w:proofErr w:type="spellStart"/>
-      <w:r>
-        <w:t>form•Z</w:t>
-      </w:r>
-      <w:proofErr w:type="spellEnd"/>
-      <w:r>
-        <w:t xml:space="preserve"> and Strata </w:t>
-      </w:r>
-      <w:proofErr w:type="spellStart"/>
-      <w:r>
-        <w:t>StudioPro</w:t>
-      </w:r>
-      <w:proofErr w:type="spellEnd"/>
+        <w:t>3D modeling and rendering using form•Z and Strata StudioPro</w:t>
+      </w:r>
     </w:p>
     <w:p>
       <w:pPr>
@@ -4218,31 +3853,7 @@
         <w:t>Software</w:t>
       </w:r>
       <w:r>
-        <w:t xml:space="preserve">: QuarkXPress, Adobe Illustrator, Photoshop, </w:t>
-      </w:r>
-      <w:proofErr w:type="spellStart"/>
-      <w:r>
-        <w:t>form•Z</w:t>
-      </w:r>
-      <w:proofErr w:type="spellEnd"/>
-      <w:r>
-        <w:t xml:space="preserve">, </w:t>
-      </w:r>
-      <w:proofErr w:type="spellStart"/>
-      <w:r>
-        <w:t>Infini</w:t>
-      </w:r>
-      <w:proofErr w:type="spellEnd"/>
-      <w:r>
-        <w:t xml:space="preserve">-D, Strata </w:t>
-      </w:r>
-      <w:proofErr w:type="spellStart"/>
-      <w:r>
-        <w:t>StudioPro</w:t>
-      </w:r>
-      <w:proofErr w:type="spellEnd"/>
-      <w:r>
-        <w:t>, Electric Image, various word processing applications</w:t>
+        <w:t>: QuarkXPress, Adobe Illustrator, Photoshop, form•Z, Infini-D, Strata StudioPro, Electric Image, various word processing applications</w:t>
       </w:r>
     </w:p>
     <w:p>
@@ -4398,6 +4009,8 @@
         <w:lastRenderedPageBreak/>
         <w:t>Education</w:t>
       </w:r>
+      <w:bookmarkStart w:id="0" w:name="_GoBack"/>
+      <w:bookmarkEnd w:id="0"/>
     </w:p>
     <w:p>
       <w:pPr>
@@ -4484,8 +4097,6 @@
       <w:pPr>
         <w:pStyle w:val="02empltitle"/>
       </w:pPr>
-      <w:bookmarkStart w:id="0" w:name="_GoBack"/>
-      <w:bookmarkEnd w:id="0"/>
       <w:r>
         <w:t>School of Engineering and Applied Science</w:t>
       </w:r>
@@ -4497,11 +4108,11 @@
       <w:r>
         <w:rPr>
           <w:rStyle w:val="05notescharbold"/>
+          <w:rFonts w:ascii="Avenir Next" w:hAnsi="Avenir Next"/>
+          <w:b w:val="0"/>
+          <w:bCs w:val="0"/>
         </w:rPr>
         <w:t>BS Mechanical Engineering</w:t>
-      </w:r>
-      <w:r>
-        <w:t xml:space="preserve"> - May 1990</w:t>
       </w:r>
     </w:p>
     <w:p/>
@@ -4525,40 +4136,42 @@
         </w:sectPr>
       </w:pPr>
     </w:p>
+    <w:p>
+      <w:pPr>
+        <w:pStyle w:val="06charthed"/>
+      </w:pPr>
+      <w:r>
+        <w:t>discipline</w:t>
+      </w:r>
+    </w:p>
     <w:tbl>
       <w:tblPr>
-        <w:tblW w:w="0" w:type="auto"/>
-        <w:jc w:val="center"/>
-        <w:tblCellMar>
-          <w:left w:w="0" w:type="dxa"/>
-          <w:right w:w="0" w:type="dxa"/>
-        </w:tblCellMar>
+        <w:tblW w:w="10795" w:type="dxa"/>
+        <w:tblBorders>
+          <w:top w:val="single" w:sz="4" w:space="0" w:color="auto"/>
+          <w:left w:val="single" w:sz="4" w:space="0" w:color="auto"/>
+          <w:bottom w:val="single" w:sz="4" w:space="0" w:color="auto"/>
+          <w:right w:val="single" w:sz="4" w:space="0" w:color="auto"/>
+          <w:insideH w:val="single" w:sz="4" w:space="0" w:color="auto"/>
+          <w:insideV w:val="single" w:sz="4" w:space="0" w:color="auto"/>
+        </w:tblBorders>
         <w:tblLook w:val="04A0" w:firstRow="1" w:lastRow="0" w:firstColumn="1" w:lastColumn="0" w:noHBand="0" w:noVBand="1"/>
       </w:tblPr>
       <w:tblGrid>
-        <w:gridCol w:w="5030"/>
-        <w:gridCol w:w="5669"/>
+        <w:gridCol w:w="9235"/>
+        <w:gridCol w:w="1560"/>
       </w:tblGrid>
       <w:tr>
         <w:trPr>
-          <w:trHeight w:val="203"/>
-          <w:jc w:val="center"/>
+          <w:trHeight w:val="320"/>
         </w:trPr>
         <w:tc>
           <w:tcPr>
-            <w:tcW w:w="5030" w:type="dxa"/>
-            <w:tcBorders>
-              <w:top w:val="single" w:sz="8" w:space="0" w:color="000000"/>
-              <w:left w:val="single" w:sz="8" w:space="0" w:color="000000"/>
-              <w:bottom w:val="single" w:sz="8" w:space="0" w:color="000000"/>
-              <w:right w:val="single" w:sz="8" w:space="0" w:color="000000"/>
-            </w:tcBorders>
-            <w:tcMar>
-              <w:top w:w="0" w:type="dxa"/>
-              <w:left w:w="108" w:type="dxa"/>
-              <w:bottom w:w="0" w:type="dxa"/>
-              <w:right w:w="108" w:type="dxa"/>
-            </w:tcMar>
+            <w:tcW w:w="9235" w:type="dxa"/>
+            <w:shd w:val="clear" w:color="auto" w:fill="auto"/>
+            <w:noWrap/>
+            <w:vAlign w:val="bottom"/>
+            <w:hideMark/>
           </w:tcPr>
           <w:p>
             <w:pPr>
@@ -4571,19 +4184,10 @@
         </w:tc>
         <w:tc>
           <w:tcPr>
-            <w:tcW w:w="5669" w:type="dxa"/>
-            <w:tcBorders>
-              <w:top w:val="single" w:sz="8" w:space="0" w:color="000000"/>
-              <w:left w:val="nil"/>
-              <w:bottom w:val="single" w:sz="8" w:space="0" w:color="000000"/>
-              <w:right w:val="single" w:sz="8" w:space="0" w:color="000000"/>
-            </w:tcBorders>
-            <w:tcMar>
-              <w:top w:w="0" w:type="dxa"/>
-              <w:left w:w="108" w:type="dxa"/>
-              <w:bottom w:w="0" w:type="dxa"/>
-              <w:right w:w="108" w:type="dxa"/>
-            </w:tcMar>
+            <w:tcW w:w="1560" w:type="dxa"/>
+            <w:shd w:val="clear" w:color="auto" w:fill="auto"/>
+            <w:noWrap/>
+            <w:vAlign w:val="bottom"/>
             <w:hideMark/>
           </w:tcPr>
           <w:p>
@@ -4598,49 +4202,32 @@
       </w:tr>
       <w:tr>
         <w:trPr>
-          <w:trHeight w:val="203"/>
-          <w:jc w:val="center"/>
+          <w:trHeight w:val="320"/>
         </w:trPr>
         <w:tc>
           <w:tcPr>
-            <w:tcW w:w="5030" w:type="dxa"/>
-            <w:tcBorders>
-              <w:top w:val="single" w:sz="8" w:space="0" w:color="000000"/>
-              <w:left w:val="single" w:sz="8" w:space="0" w:color="000000"/>
-              <w:bottom w:val="single" w:sz="8" w:space="0" w:color="000000"/>
-              <w:right w:val="single" w:sz="8" w:space="0" w:color="000000"/>
-            </w:tcBorders>
-            <w:tcMar>
-              <w:top w:w="0" w:type="dxa"/>
-              <w:left w:w="108" w:type="dxa"/>
-              <w:bottom w:w="0" w:type="dxa"/>
-              <w:right w:w="108" w:type="dxa"/>
-            </w:tcMar>
+            <w:tcW w:w="9235" w:type="dxa"/>
+            <w:shd w:val="clear" w:color="auto" w:fill="auto"/>
+            <w:noWrap/>
+            <w:vAlign w:val="bottom"/>
+            <w:hideMark/>
           </w:tcPr>
           <w:p>
             <w:pPr>
               <w:pStyle w:val="00chart"/>
             </w:pPr>
             <w:r>
-              <w:t>Graphics Design Experience</w:t>
+              <w:t>Branding Experience</w:t>
             </w:r>
           </w:p>
         </w:tc>
         <w:tc>
           <w:tcPr>
-            <w:tcW w:w="5669" w:type="dxa"/>
-            <w:tcBorders>
-              <w:top w:val="single" w:sz="8" w:space="0" w:color="000000"/>
-              <w:left w:val="nil"/>
-              <w:bottom w:val="single" w:sz="8" w:space="0" w:color="000000"/>
-              <w:right w:val="single" w:sz="8" w:space="0" w:color="000000"/>
-            </w:tcBorders>
-            <w:tcMar>
-              <w:top w:w="0" w:type="dxa"/>
-              <w:left w:w="108" w:type="dxa"/>
-              <w:bottom w:w="0" w:type="dxa"/>
-              <w:right w:w="108" w:type="dxa"/>
-            </w:tcMar>
+            <w:tcW w:w="1560" w:type="dxa"/>
+            <w:shd w:val="clear" w:color="auto" w:fill="auto"/>
+            <w:noWrap/>
+            <w:vAlign w:val="bottom"/>
+            <w:hideMark/>
           </w:tcPr>
           <w:p>
             <w:pPr>
@@ -4654,24 +4241,15 @@
       </w:tr>
       <w:tr>
         <w:trPr>
-          <w:trHeight w:val="415"/>
-          <w:jc w:val="center"/>
+          <w:trHeight w:val="320"/>
         </w:trPr>
         <w:tc>
           <w:tcPr>
-            <w:tcW w:w="5030" w:type="dxa"/>
-            <w:tcBorders>
-              <w:top w:val="single" w:sz="8" w:space="0" w:color="000000"/>
-              <w:left w:val="single" w:sz="8" w:space="0" w:color="000000"/>
-              <w:bottom w:val="single" w:sz="8" w:space="0" w:color="000000"/>
-              <w:right w:val="single" w:sz="8" w:space="0" w:color="000000"/>
-            </w:tcBorders>
-            <w:tcMar>
-              <w:top w:w="0" w:type="dxa"/>
-              <w:left w:w="108" w:type="dxa"/>
-              <w:bottom w:w="0" w:type="dxa"/>
-              <w:right w:w="108" w:type="dxa"/>
-            </w:tcMar>
+            <w:tcW w:w="9235" w:type="dxa"/>
+            <w:shd w:val="clear" w:color="auto" w:fill="auto"/>
+            <w:noWrap/>
+            <w:vAlign w:val="bottom"/>
+            <w:hideMark/>
           </w:tcPr>
           <w:p>
             <w:pPr>
@@ -4684,19 +4262,11 @@
         </w:tc>
         <w:tc>
           <w:tcPr>
-            <w:tcW w:w="5669" w:type="dxa"/>
-            <w:tcBorders>
-              <w:top w:val="single" w:sz="8" w:space="0" w:color="000000"/>
-              <w:left w:val="nil"/>
-              <w:bottom w:val="single" w:sz="8" w:space="0" w:color="000000"/>
-              <w:right w:val="single" w:sz="8" w:space="0" w:color="000000"/>
-            </w:tcBorders>
-            <w:tcMar>
-              <w:top w:w="0" w:type="dxa"/>
-              <w:left w:w="108" w:type="dxa"/>
-              <w:bottom w:w="0" w:type="dxa"/>
-              <w:right w:w="108" w:type="dxa"/>
-            </w:tcMar>
+            <w:tcW w:w="1560" w:type="dxa"/>
+            <w:shd w:val="clear" w:color="auto" w:fill="auto"/>
+            <w:noWrap/>
+            <w:vAlign w:val="bottom"/>
+            <w:hideMark/>
           </w:tcPr>
           <w:p>
             <w:pPr>
@@ -4710,49 +4280,32 @@
       </w:tr>
       <w:tr>
         <w:trPr>
-          <w:trHeight w:val="80"/>
-          <w:jc w:val="center"/>
+          <w:trHeight w:val="320"/>
         </w:trPr>
         <w:tc>
           <w:tcPr>
-            <w:tcW w:w="5030" w:type="dxa"/>
-            <w:tcBorders>
-              <w:top w:val="single" w:sz="8" w:space="0" w:color="000000"/>
-              <w:left w:val="single" w:sz="8" w:space="0" w:color="000000"/>
-              <w:bottom w:val="single" w:sz="8" w:space="0" w:color="000000"/>
-              <w:right w:val="single" w:sz="8" w:space="0" w:color="000000"/>
-            </w:tcBorders>
-            <w:tcMar>
-              <w:top w:w="0" w:type="dxa"/>
-              <w:left w:w="108" w:type="dxa"/>
-              <w:bottom w:w="0" w:type="dxa"/>
-              <w:right w:w="108" w:type="dxa"/>
-            </w:tcMar>
+            <w:tcW w:w="9235" w:type="dxa"/>
+            <w:shd w:val="clear" w:color="auto" w:fill="auto"/>
+            <w:noWrap/>
+            <w:vAlign w:val="bottom"/>
+            <w:hideMark/>
           </w:tcPr>
           <w:p>
             <w:pPr>
               <w:pStyle w:val="00chart"/>
             </w:pPr>
             <w:r>
-              <w:t>Adobe Suite (Premiere, After Effects, Photoshop, Final Cut)</w:t>
+              <w:t>Graphics Design Experience</w:t>
             </w:r>
           </w:p>
         </w:tc>
         <w:tc>
           <w:tcPr>
-            <w:tcW w:w="5669" w:type="dxa"/>
-            <w:tcBorders>
-              <w:top w:val="single" w:sz="8" w:space="0" w:color="000000"/>
-              <w:left w:val="nil"/>
-              <w:bottom w:val="single" w:sz="8" w:space="0" w:color="000000"/>
-              <w:right w:val="single" w:sz="8" w:space="0" w:color="000000"/>
-            </w:tcBorders>
-            <w:tcMar>
-              <w:top w:w="0" w:type="dxa"/>
-              <w:left w:w="108" w:type="dxa"/>
-              <w:bottom w:w="0" w:type="dxa"/>
-              <w:right w:w="108" w:type="dxa"/>
-            </w:tcMar>
+            <w:tcW w:w="1560" w:type="dxa"/>
+            <w:shd w:val="clear" w:color="auto" w:fill="auto"/>
+            <w:noWrap/>
+            <w:vAlign w:val="bottom"/>
+            <w:hideMark/>
           </w:tcPr>
           <w:p>
             <w:pPr>
@@ -4766,49 +4319,32 @@
       </w:tr>
       <w:tr>
         <w:trPr>
-          <w:trHeight w:val="203"/>
-          <w:jc w:val="center"/>
+          <w:trHeight w:val="320"/>
         </w:trPr>
         <w:tc>
           <w:tcPr>
-            <w:tcW w:w="5030" w:type="dxa"/>
-            <w:tcBorders>
-              <w:top w:val="single" w:sz="8" w:space="0" w:color="000000"/>
-              <w:left w:val="single" w:sz="8" w:space="0" w:color="000000"/>
-              <w:bottom w:val="single" w:sz="8" w:space="0" w:color="000000"/>
-              <w:right w:val="single" w:sz="8" w:space="0" w:color="000000"/>
-            </w:tcBorders>
-            <w:tcMar>
-              <w:top w:w="0" w:type="dxa"/>
-              <w:left w:w="108" w:type="dxa"/>
-              <w:bottom w:w="0" w:type="dxa"/>
-              <w:right w:w="108" w:type="dxa"/>
-            </w:tcMar>
+            <w:tcW w:w="9235" w:type="dxa"/>
+            <w:shd w:val="clear" w:color="auto" w:fill="auto"/>
+            <w:noWrap/>
+            <w:vAlign w:val="bottom"/>
+            <w:hideMark/>
           </w:tcPr>
           <w:p>
             <w:pPr>
               <w:pStyle w:val="00chart"/>
             </w:pPr>
             <w:r>
-              <w:t>Branding Experience</w:t>
+              <w:t>Motion / Animation</w:t>
             </w:r>
           </w:p>
         </w:tc>
         <w:tc>
           <w:tcPr>
-            <w:tcW w:w="5669" w:type="dxa"/>
-            <w:tcBorders>
-              <w:top w:val="single" w:sz="8" w:space="0" w:color="000000"/>
-              <w:left w:val="nil"/>
-              <w:bottom w:val="single" w:sz="8" w:space="0" w:color="000000"/>
-              <w:right w:val="single" w:sz="8" w:space="0" w:color="000000"/>
-            </w:tcBorders>
-            <w:tcMar>
-              <w:top w:w="0" w:type="dxa"/>
-              <w:left w:w="108" w:type="dxa"/>
-              <w:bottom w:w="0" w:type="dxa"/>
-              <w:right w:w="108" w:type="dxa"/>
-            </w:tcMar>
+            <w:tcW w:w="1560" w:type="dxa"/>
+            <w:shd w:val="clear" w:color="auto" w:fill="auto"/>
+            <w:noWrap/>
+            <w:vAlign w:val="bottom"/>
+            <w:hideMark/>
           </w:tcPr>
           <w:p>
             <w:pPr>
@@ -4822,24 +4358,93 @@
       </w:tr>
       <w:tr>
         <w:trPr>
-          <w:trHeight w:val="203"/>
-          <w:jc w:val="center"/>
+          <w:trHeight w:val="320"/>
         </w:trPr>
         <w:tc>
           <w:tcPr>
-            <w:tcW w:w="5030" w:type="dxa"/>
-            <w:tcBorders>
-              <w:top w:val="single" w:sz="8" w:space="0" w:color="000000"/>
-              <w:left w:val="single" w:sz="8" w:space="0" w:color="000000"/>
-              <w:bottom w:val="single" w:sz="8" w:space="0" w:color="000000"/>
-              <w:right w:val="single" w:sz="8" w:space="0" w:color="000000"/>
-            </w:tcBorders>
-            <w:tcMar>
-              <w:top w:w="0" w:type="dxa"/>
-              <w:left w:w="108" w:type="dxa"/>
-              <w:bottom w:w="0" w:type="dxa"/>
-              <w:right w:w="108" w:type="dxa"/>
-            </w:tcMar>
+            <w:tcW w:w="9235" w:type="dxa"/>
+            <w:shd w:val="clear" w:color="auto" w:fill="auto"/>
+            <w:noWrap/>
+            <w:vAlign w:val="bottom"/>
+            <w:hideMark/>
+          </w:tcPr>
+          <w:p>
+            <w:pPr>
+              <w:pStyle w:val="00chart"/>
+            </w:pPr>
+            <w:r>
+              <w:t>Print</w:t>
+            </w:r>
+          </w:p>
+        </w:tc>
+        <w:tc>
+          <w:tcPr>
+            <w:tcW w:w="1560" w:type="dxa"/>
+            <w:shd w:val="clear" w:color="auto" w:fill="auto"/>
+            <w:noWrap/>
+            <w:vAlign w:val="bottom"/>
+            <w:hideMark/>
+          </w:tcPr>
+          <w:p>
+            <w:pPr>
+              <w:pStyle w:val="00chart"/>
+            </w:pPr>
+            <w:r>
+              <w:t>15+ years</w:t>
+            </w:r>
+          </w:p>
+        </w:tc>
+      </w:tr>
+      <w:tr>
+        <w:trPr>
+          <w:trHeight w:val="320"/>
+        </w:trPr>
+        <w:tc>
+          <w:tcPr>
+            <w:tcW w:w="9235" w:type="dxa"/>
+            <w:shd w:val="clear" w:color="auto" w:fill="auto"/>
+            <w:noWrap/>
+            <w:vAlign w:val="bottom"/>
+            <w:hideMark/>
+          </w:tcPr>
+          <w:p>
+            <w:pPr>
+              <w:pStyle w:val="00chart"/>
+            </w:pPr>
+            <w:r>
+              <w:t>Web / UI / UX</w:t>
+            </w:r>
+          </w:p>
+        </w:tc>
+        <w:tc>
+          <w:tcPr>
+            <w:tcW w:w="1560" w:type="dxa"/>
+            <w:shd w:val="clear" w:color="auto" w:fill="auto"/>
+            <w:noWrap/>
+            <w:vAlign w:val="bottom"/>
+            <w:hideMark/>
+          </w:tcPr>
+          <w:p>
+            <w:pPr>
+              <w:pStyle w:val="00chart"/>
+            </w:pPr>
+            <w:r>
+              <w:t>15+ years</w:t>
+            </w:r>
+          </w:p>
+        </w:tc>
+      </w:tr>
+      <w:tr>
+        <w:trPr>
+          <w:trHeight w:val="320"/>
+        </w:trPr>
+        <w:tc>
+          <w:tcPr>
+            <w:tcW w:w="9235" w:type="dxa"/>
+            <w:shd w:val="clear" w:color="auto" w:fill="auto"/>
+            <w:noWrap/>
+            <w:vAlign w:val="bottom"/>
+            <w:hideMark/>
           </w:tcPr>
           <w:p>
             <w:pPr>
@@ -4852,19 +4457,232 @@
         </w:tc>
         <w:tc>
           <w:tcPr>
-            <w:tcW w:w="5669" w:type="dxa"/>
-            <w:tcBorders>
-              <w:top w:val="single" w:sz="8" w:space="0" w:color="000000"/>
-              <w:left w:val="nil"/>
-              <w:bottom w:val="single" w:sz="8" w:space="0" w:color="000000"/>
-              <w:right w:val="single" w:sz="8" w:space="0" w:color="000000"/>
-            </w:tcBorders>
-            <w:tcMar>
-              <w:top w:w="0" w:type="dxa"/>
-              <w:left w:w="108" w:type="dxa"/>
-              <w:bottom w:w="0" w:type="dxa"/>
-              <w:right w:w="108" w:type="dxa"/>
-            </w:tcMar>
+            <w:tcW w:w="1560" w:type="dxa"/>
+            <w:shd w:val="clear" w:color="auto" w:fill="auto"/>
+            <w:noWrap/>
+            <w:vAlign w:val="bottom"/>
+            <w:hideMark/>
+          </w:tcPr>
+          <w:p>
+            <w:pPr>
+              <w:pStyle w:val="00chart"/>
+            </w:pPr>
+            <w:r>
+              <w:t>5 years</w:t>
+            </w:r>
+          </w:p>
+        </w:tc>
+      </w:tr>
+    </w:tbl>
+    <w:p>
+      <w:pPr>
+        <w:pStyle w:val="06charthed"/>
+      </w:pPr>
+      <w:r>
+        <w:t>software</w:t>
+      </w:r>
+    </w:p>
+    <w:tbl>
+      <w:tblPr>
+        <w:tblW w:w="10795" w:type="dxa"/>
+        <w:tblBorders>
+          <w:top w:val="single" w:sz="4" w:space="0" w:color="auto"/>
+          <w:left w:val="single" w:sz="4" w:space="0" w:color="auto"/>
+          <w:bottom w:val="single" w:sz="4" w:space="0" w:color="auto"/>
+          <w:right w:val="single" w:sz="4" w:space="0" w:color="auto"/>
+          <w:insideH w:val="single" w:sz="4" w:space="0" w:color="auto"/>
+          <w:insideV w:val="single" w:sz="4" w:space="0" w:color="auto"/>
+        </w:tblBorders>
+        <w:tblLook w:val="04A0" w:firstRow="1" w:lastRow="0" w:firstColumn="1" w:lastColumn="0" w:noHBand="0" w:noVBand="1"/>
+      </w:tblPr>
+      <w:tblGrid>
+        <w:gridCol w:w="9235"/>
+        <w:gridCol w:w="1560"/>
+      </w:tblGrid>
+      <w:tr>
+        <w:trPr>
+          <w:trHeight w:val="320"/>
+        </w:trPr>
+        <w:tc>
+          <w:tcPr>
+            <w:tcW w:w="9235" w:type="dxa"/>
+            <w:shd w:val="clear" w:color="auto" w:fill="auto"/>
+            <w:noWrap/>
+            <w:vAlign w:val="bottom"/>
+            <w:hideMark/>
+          </w:tcPr>
+          <w:p>
+            <w:pPr>
+              <w:pStyle w:val="00chart"/>
+            </w:pPr>
+            <w:r>
+              <w:t>Adobe Creative Suite</w:t>
+            </w:r>
+          </w:p>
+        </w:tc>
+        <w:tc>
+          <w:tcPr>
+            <w:tcW w:w="1560" w:type="dxa"/>
+            <w:shd w:val="clear" w:color="auto" w:fill="auto"/>
+            <w:noWrap/>
+            <w:vAlign w:val="bottom"/>
+            <w:hideMark/>
+          </w:tcPr>
+          <w:p>
+            <w:pPr>
+              <w:pStyle w:val="00chart"/>
+            </w:pPr>
+            <w:r>
+              <w:t>15+ years</w:t>
+            </w:r>
+          </w:p>
+        </w:tc>
+      </w:tr>
+      <w:tr>
+        <w:trPr>
+          <w:trHeight w:val="320"/>
+        </w:trPr>
+        <w:tc>
+          <w:tcPr>
+            <w:tcW w:w="9235" w:type="dxa"/>
+            <w:shd w:val="clear" w:color="auto" w:fill="auto"/>
+            <w:noWrap/>
+            <w:vAlign w:val="bottom"/>
+            <w:hideMark/>
+          </w:tcPr>
+          <w:p>
+            <w:pPr>
+              <w:pStyle w:val="00chart"/>
+            </w:pPr>
+            <w:r>
+              <w:t>Illustrator</w:t>
+            </w:r>
+          </w:p>
+        </w:tc>
+        <w:tc>
+          <w:tcPr>
+            <w:tcW w:w="1560" w:type="dxa"/>
+            <w:shd w:val="clear" w:color="auto" w:fill="auto"/>
+            <w:noWrap/>
+            <w:vAlign w:val="bottom"/>
+            <w:hideMark/>
+          </w:tcPr>
+          <w:p>
+            <w:pPr>
+              <w:pStyle w:val="00chart"/>
+            </w:pPr>
+            <w:r>
+              <w:t>15+ years</w:t>
+            </w:r>
+          </w:p>
+        </w:tc>
+      </w:tr>
+      <w:tr>
+        <w:trPr>
+          <w:trHeight w:val="320"/>
+        </w:trPr>
+        <w:tc>
+          <w:tcPr>
+            <w:tcW w:w="9235" w:type="dxa"/>
+            <w:shd w:val="clear" w:color="auto" w:fill="auto"/>
+            <w:noWrap/>
+            <w:vAlign w:val="bottom"/>
+            <w:hideMark/>
+          </w:tcPr>
+          <w:p>
+            <w:pPr>
+              <w:pStyle w:val="00chart"/>
+            </w:pPr>
+            <w:r>
+              <w:t>Photoshop</w:t>
+            </w:r>
+          </w:p>
+        </w:tc>
+        <w:tc>
+          <w:tcPr>
+            <w:tcW w:w="1560" w:type="dxa"/>
+            <w:shd w:val="clear" w:color="auto" w:fill="auto"/>
+            <w:noWrap/>
+            <w:vAlign w:val="bottom"/>
+            <w:hideMark/>
+          </w:tcPr>
+          <w:p>
+            <w:pPr>
+              <w:pStyle w:val="00chart"/>
+            </w:pPr>
+            <w:r>
+              <w:t>15+ years</w:t>
+            </w:r>
+          </w:p>
+        </w:tc>
+      </w:tr>
+      <w:tr>
+        <w:trPr>
+          <w:trHeight w:val="320"/>
+        </w:trPr>
+        <w:tc>
+          <w:tcPr>
+            <w:tcW w:w="9235" w:type="dxa"/>
+            <w:shd w:val="clear" w:color="auto" w:fill="auto"/>
+            <w:noWrap/>
+            <w:vAlign w:val="bottom"/>
+            <w:hideMark/>
+          </w:tcPr>
+          <w:p>
+            <w:pPr>
+              <w:pStyle w:val="00chart"/>
+            </w:pPr>
+            <w:r>
+              <w:t>QuarkXPress</w:t>
+            </w:r>
+          </w:p>
+        </w:tc>
+        <w:tc>
+          <w:tcPr>
+            <w:tcW w:w="1560" w:type="dxa"/>
+            <w:shd w:val="clear" w:color="auto" w:fill="auto"/>
+            <w:noWrap/>
+            <w:vAlign w:val="bottom"/>
+            <w:hideMark/>
+          </w:tcPr>
+          <w:p>
+            <w:pPr>
+              <w:pStyle w:val="00chart"/>
+            </w:pPr>
+            <w:r>
+              <w:t>15+ years</w:t>
+            </w:r>
+          </w:p>
+        </w:tc>
+      </w:tr>
+      <w:tr>
+        <w:trPr>
+          <w:trHeight w:val="320"/>
+        </w:trPr>
+        <w:tc>
+          <w:tcPr>
+            <w:tcW w:w="9235" w:type="dxa"/>
+            <w:shd w:val="clear" w:color="auto" w:fill="auto"/>
+            <w:noWrap/>
+            <w:vAlign w:val="bottom"/>
+            <w:hideMark/>
+          </w:tcPr>
+          <w:p>
+            <w:pPr>
+              <w:pStyle w:val="00chart"/>
+            </w:pPr>
+            <w:r>
+              <w:t>Premiere Pro / After Effects</w:t>
+            </w:r>
+          </w:p>
+        </w:tc>
+        <w:tc>
+          <w:tcPr>
+            <w:tcW w:w="1560" w:type="dxa"/>
+            <w:shd w:val="clear" w:color="auto" w:fill="auto"/>
+            <w:noWrap/>
+            <w:vAlign w:val="bottom"/>
+            <w:hideMark/>
           </w:tcPr>
           <w:p>
             <w:pPr>
@@ -4878,129 +4696,14 @@
       </w:tr>
       <w:tr>
         <w:trPr>
-          <w:trHeight w:val="203"/>
-          <w:jc w:val="center"/>
+          <w:trHeight w:val="320"/>
         </w:trPr>
         <w:tc>
           <w:tcPr>
-            <w:tcW w:w="5030" w:type="dxa"/>
-            <w:tcBorders>
-              <w:top w:val="single" w:sz="8" w:space="0" w:color="000000"/>
-              <w:left w:val="single" w:sz="8" w:space="0" w:color="000000"/>
-              <w:bottom w:val="single" w:sz="8" w:space="0" w:color="000000"/>
-              <w:right w:val="single" w:sz="8" w:space="0" w:color="000000"/>
-            </w:tcBorders>
-            <w:tcMar>
-              <w:top w:w="0" w:type="dxa"/>
-              <w:left w:w="108" w:type="dxa"/>
-              <w:bottom w:w="0" w:type="dxa"/>
-              <w:right w:w="108" w:type="dxa"/>
-            </w:tcMar>
-          </w:tcPr>
-          <w:p>
-            <w:pPr>
-              <w:pStyle w:val="00chart"/>
-            </w:pPr>
-            <w:r>
-              <w:t>Portfolio</w:t>
-            </w:r>
-          </w:p>
-        </w:tc>
-        <w:tc>
-          <w:tcPr>
-            <w:tcW w:w="5669" w:type="dxa"/>
-            <w:tcBorders>
-              <w:top w:val="single" w:sz="8" w:space="0" w:color="000000"/>
-              <w:left w:val="nil"/>
-              <w:bottom w:val="single" w:sz="8" w:space="0" w:color="000000"/>
-              <w:right w:val="single" w:sz="8" w:space="0" w:color="000000"/>
-            </w:tcBorders>
-            <w:tcMar>
-              <w:top w:w="0" w:type="dxa"/>
-              <w:left w:w="108" w:type="dxa"/>
-              <w:bottom w:w="0" w:type="dxa"/>
-              <w:right w:w="108" w:type="dxa"/>
-            </w:tcMar>
-          </w:tcPr>
-          <w:p>
-            <w:pPr>
-              <w:pStyle w:val="00chart"/>
-            </w:pPr>
-            <w:hyperlink r:id="rId55" w:history="1">
-              <w:r>
-                <w:rPr>
-                  <w:rStyle w:val="Hyperlink"/>
-                </w:rPr>
-                <w:t>http://www.shigimcp.com</w:t>
-              </w:r>
-            </w:hyperlink>
-            <w:r>
-              <w:t xml:space="preserve"> </w:t>
-            </w:r>
-          </w:p>
-          <w:p>
-            <w:pPr>
-              <w:pStyle w:val="00chart"/>
-            </w:pPr>
-            <w:hyperlink r:id="rId56" w:history="1">
-              <w:r>
-                <w:rPr>
-                  <w:rStyle w:val="Hyperlink"/>
-                </w:rPr>
-                <w:t>https://www.shigimcp.com/shigimcp2020-react</w:t>
-              </w:r>
-            </w:hyperlink>
-            <w:r>
-              <w:t xml:space="preserve"> (work in progress)</w:t>
-            </w:r>
-          </w:p>
-        </w:tc>
-      </w:tr>
-      <w:tr>
-        <w:trPr>
-          <w:trHeight w:val="203"/>
-          <w:jc w:val="center"/>
-        </w:trPr>
-        <w:tc>
-          <w:tcPr>
-            <w:tcW w:w="5030" w:type="dxa"/>
-            <w:tcBorders>
-              <w:top w:val="nil"/>
-              <w:left w:val="single" w:sz="8" w:space="0" w:color="000000"/>
-              <w:bottom w:val="single" w:sz="8" w:space="0" w:color="000000"/>
-              <w:right w:val="single" w:sz="8" w:space="0" w:color="000000"/>
-            </w:tcBorders>
-            <w:tcMar>
-              <w:top w:w="0" w:type="dxa"/>
-              <w:left w:w="108" w:type="dxa"/>
-              <w:bottom w:w="0" w:type="dxa"/>
-              <w:right w:w="108" w:type="dxa"/>
-            </w:tcMar>
-          </w:tcPr>
-          <w:p>
-            <w:pPr>
-              <w:pStyle w:val="00chart"/>
-            </w:pPr>
-            <w:r>
-              <w:t>Communication Skills</w:t>
-            </w:r>
-          </w:p>
-        </w:tc>
-        <w:tc>
-          <w:tcPr>
-            <w:tcW w:w="5669" w:type="dxa"/>
-            <w:tcBorders>
-              <w:top w:val="nil"/>
-              <w:left w:val="nil"/>
-              <w:bottom w:val="single" w:sz="8" w:space="0" w:color="000000"/>
-              <w:right w:val="single" w:sz="8" w:space="0" w:color="000000"/>
-            </w:tcBorders>
-            <w:tcMar>
-              <w:top w:w="0" w:type="dxa"/>
-              <w:left w:w="108" w:type="dxa"/>
-              <w:bottom w:w="0" w:type="dxa"/>
-              <w:right w:w="108" w:type="dxa"/>
-            </w:tcMar>
+            <w:tcW w:w="9235" w:type="dxa"/>
+            <w:shd w:val="clear" w:color="auto" w:fill="auto"/>
+            <w:noWrap/>
+            <w:vAlign w:val="bottom"/>
             <w:hideMark/>
           </w:tcPr>
           <w:p>
@@ -5008,31 +4711,16 @@
               <w:pStyle w:val="00chart"/>
             </w:pPr>
             <w:r>
-              <w:t>Excellent</w:t>
+              <w:t>InDesign</w:t>
             </w:r>
           </w:p>
         </w:tc>
-      </w:tr>
-      <w:tr>
-        <w:trPr>
-          <w:trHeight w:val="157"/>
-          <w:jc w:val="center"/>
-        </w:trPr>
         <w:tc>
           <w:tcPr>
-            <w:tcW w:w="5030" w:type="dxa"/>
-            <w:tcBorders>
-              <w:top w:val="nil"/>
-              <w:left w:val="single" w:sz="8" w:space="0" w:color="000000"/>
-              <w:bottom w:val="single" w:sz="8" w:space="0" w:color="000000"/>
-              <w:right w:val="single" w:sz="8" w:space="0" w:color="000000"/>
-            </w:tcBorders>
-            <w:tcMar>
-              <w:top w:w="0" w:type="dxa"/>
-              <w:left w:w="108" w:type="dxa"/>
-              <w:bottom w:w="0" w:type="dxa"/>
-              <w:right w:w="108" w:type="dxa"/>
-            </w:tcMar>
+            <w:tcW w:w="1560" w:type="dxa"/>
+            <w:shd w:val="clear" w:color="auto" w:fill="auto"/>
+            <w:noWrap/>
+            <w:vAlign w:val="bottom"/>
             <w:hideMark/>
           </w:tcPr>
           <w:p>
@@ -5040,25 +4728,21 @@
               <w:pStyle w:val="00chart"/>
             </w:pPr>
             <w:r>
-              <w:t>Location</w:t>
+              <w:t>3 years</w:t>
             </w:r>
           </w:p>
         </w:tc>
+      </w:tr>
+      <w:tr>
+        <w:trPr>
+          <w:trHeight w:val="320"/>
+        </w:trPr>
         <w:tc>
           <w:tcPr>
-            <w:tcW w:w="5669" w:type="dxa"/>
-            <w:tcBorders>
-              <w:top w:val="nil"/>
-              <w:left w:val="nil"/>
-              <w:bottom w:val="single" w:sz="8" w:space="0" w:color="000000"/>
-              <w:right w:val="single" w:sz="8" w:space="0" w:color="000000"/>
-            </w:tcBorders>
-            <w:tcMar>
-              <w:top w:w="0" w:type="dxa"/>
-              <w:left w:w="108" w:type="dxa"/>
-              <w:bottom w:w="0" w:type="dxa"/>
-              <w:right w:w="108" w:type="dxa"/>
-            </w:tcMar>
+            <w:tcW w:w="9235" w:type="dxa"/>
+            <w:shd w:val="clear" w:color="auto" w:fill="auto"/>
+            <w:noWrap/>
+            <w:vAlign w:val="bottom"/>
             <w:hideMark/>
           </w:tcPr>
           <w:p>
@@ -5066,31 +4750,16 @@
               <w:pStyle w:val="00chart"/>
             </w:pPr>
             <w:r>
-              <w:t>Pennsylvania / New York</w:t>
+              <w:t>Sketch, XD, Figma, InVision</w:t>
             </w:r>
           </w:p>
         </w:tc>
-      </w:tr>
-      <w:tr>
-        <w:trPr>
-          <w:trHeight w:val="53"/>
-          <w:jc w:val="center"/>
-        </w:trPr>
         <w:tc>
           <w:tcPr>
-            <w:tcW w:w="5030" w:type="dxa"/>
-            <w:tcBorders>
-              <w:top w:val="nil"/>
-              <w:left w:val="single" w:sz="8" w:space="0" w:color="000000"/>
-              <w:bottom w:val="single" w:sz="8" w:space="0" w:color="000000"/>
-              <w:right w:val="single" w:sz="8" w:space="0" w:color="000000"/>
-            </w:tcBorders>
-            <w:tcMar>
-              <w:top w:w="0" w:type="dxa"/>
-              <w:left w:w="108" w:type="dxa"/>
-              <w:bottom w:w="0" w:type="dxa"/>
-              <w:right w:w="108" w:type="dxa"/>
-            </w:tcMar>
+            <w:tcW w:w="1560" w:type="dxa"/>
+            <w:shd w:val="clear" w:color="auto" w:fill="auto"/>
+            <w:noWrap/>
+            <w:vAlign w:val="bottom"/>
             <w:hideMark/>
           </w:tcPr>
           <w:p>
@@ -5098,25 +4767,47 @@
               <w:pStyle w:val="00chart"/>
             </w:pPr>
             <w:r>
-              <w:t>Availability</w:t>
+              <w:t>1.5 years</w:t>
             </w:r>
           </w:p>
         </w:tc>
+      </w:tr>
+    </w:tbl>
+    <w:p>
+      <w:pPr>
+        <w:pStyle w:val="06charthed"/>
+      </w:pPr>
+      <w:r>
+        <w:t>dev</w:t>
+      </w:r>
+    </w:p>
+    <w:tbl>
+      <w:tblPr>
+        <w:tblW w:w="10795" w:type="dxa"/>
+        <w:tblBorders>
+          <w:top w:val="single" w:sz="4" w:space="0" w:color="auto"/>
+          <w:left w:val="single" w:sz="4" w:space="0" w:color="auto"/>
+          <w:bottom w:val="single" w:sz="4" w:space="0" w:color="auto"/>
+          <w:right w:val="single" w:sz="4" w:space="0" w:color="auto"/>
+          <w:insideH w:val="single" w:sz="4" w:space="0" w:color="auto"/>
+          <w:insideV w:val="single" w:sz="4" w:space="0" w:color="auto"/>
+        </w:tblBorders>
+        <w:tblLook w:val="04A0" w:firstRow="1" w:lastRow="0" w:firstColumn="1" w:lastColumn="0" w:noHBand="0" w:noVBand="1"/>
+      </w:tblPr>
+      <w:tblGrid>
+        <w:gridCol w:w="9235"/>
+        <w:gridCol w:w="1560"/>
+      </w:tblGrid>
+      <w:tr>
+        <w:trPr>
+          <w:trHeight w:val="320"/>
+        </w:trPr>
         <w:tc>
           <w:tcPr>
-            <w:tcW w:w="5669" w:type="dxa"/>
-            <w:tcBorders>
-              <w:top w:val="nil"/>
-              <w:left w:val="nil"/>
-              <w:bottom w:val="single" w:sz="8" w:space="0" w:color="000000"/>
-              <w:right w:val="single" w:sz="8" w:space="0" w:color="000000"/>
-            </w:tcBorders>
-            <w:tcMar>
-              <w:top w:w="0" w:type="dxa"/>
-              <w:left w:w="108" w:type="dxa"/>
-              <w:bottom w:w="0" w:type="dxa"/>
-              <w:right w:w="108" w:type="dxa"/>
-            </w:tcMar>
+            <w:tcW w:w="9235" w:type="dxa"/>
+            <w:shd w:val="clear" w:color="auto" w:fill="auto"/>
+            <w:noWrap/>
+            <w:vAlign w:val="bottom"/>
             <w:hideMark/>
           </w:tcPr>
           <w:p>
@@ -5124,7 +4815,258 @@
               <w:pStyle w:val="00chart"/>
             </w:pPr>
             <w:r>
-              <w:t>Immediate</w:t>
+              <w:t>HTML[5], CSS[3]</w:t>
+            </w:r>
+          </w:p>
+        </w:tc>
+        <w:tc>
+          <w:tcPr>
+            <w:tcW w:w="1560" w:type="dxa"/>
+            <w:shd w:val="clear" w:color="auto" w:fill="auto"/>
+            <w:noWrap/>
+            <w:vAlign w:val="bottom"/>
+            <w:hideMark/>
+          </w:tcPr>
+          <w:p>
+            <w:pPr>
+              <w:pStyle w:val="00chart"/>
+            </w:pPr>
+            <w:r>
+              <w:t>15+ years</w:t>
+            </w:r>
+          </w:p>
+        </w:tc>
+      </w:tr>
+      <w:tr>
+        <w:trPr>
+          <w:trHeight w:val="320"/>
+        </w:trPr>
+        <w:tc>
+          <w:tcPr>
+            <w:tcW w:w="9235" w:type="dxa"/>
+            <w:shd w:val="clear" w:color="auto" w:fill="auto"/>
+            <w:noWrap/>
+            <w:vAlign w:val="bottom"/>
+            <w:hideMark/>
+          </w:tcPr>
+          <w:p>
+            <w:pPr>
+              <w:pStyle w:val="00chart"/>
+            </w:pPr>
+            <w:r>
+              <w:t>Javascript / JQuery</w:t>
+            </w:r>
+          </w:p>
+        </w:tc>
+        <w:tc>
+          <w:tcPr>
+            <w:tcW w:w="1560" w:type="dxa"/>
+            <w:shd w:val="clear" w:color="auto" w:fill="auto"/>
+            <w:noWrap/>
+            <w:vAlign w:val="bottom"/>
+            <w:hideMark/>
+          </w:tcPr>
+          <w:p>
+            <w:pPr>
+              <w:pStyle w:val="00chart"/>
+            </w:pPr>
+            <w:r>
+              <w:t>15+ years</w:t>
+            </w:r>
+          </w:p>
+        </w:tc>
+      </w:tr>
+      <w:tr>
+        <w:trPr>
+          <w:trHeight w:val="320"/>
+        </w:trPr>
+        <w:tc>
+          <w:tcPr>
+            <w:tcW w:w="9235" w:type="dxa"/>
+            <w:shd w:val="clear" w:color="auto" w:fill="auto"/>
+            <w:noWrap/>
+            <w:vAlign w:val="bottom"/>
+            <w:hideMark/>
+          </w:tcPr>
+          <w:p>
+            <w:pPr>
+              <w:pStyle w:val="00chart"/>
+            </w:pPr>
+            <w:r>
+              <w:t>GSAP</w:t>
+            </w:r>
+          </w:p>
+        </w:tc>
+        <w:tc>
+          <w:tcPr>
+            <w:tcW w:w="1560" w:type="dxa"/>
+            <w:shd w:val="clear" w:color="auto" w:fill="auto"/>
+            <w:noWrap/>
+            <w:vAlign w:val="bottom"/>
+            <w:hideMark/>
+          </w:tcPr>
+          <w:p>
+            <w:pPr>
+              <w:pStyle w:val="00chart"/>
+            </w:pPr>
+            <w:r>
+              <w:t>11 years</w:t>
+            </w:r>
+          </w:p>
+        </w:tc>
+      </w:tr>
+      <w:tr>
+        <w:trPr>
+          <w:trHeight w:val="320"/>
+        </w:trPr>
+        <w:tc>
+          <w:tcPr>
+            <w:tcW w:w="9235" w:type="dxa"/>
+            <w:shd w:val="clear" w:color="auto" w:fill="auto"/>
+            <w:noWrap/>
+            <w:vAlign w:val="bottom"/>
+            <w:hideMark/>
+          </w:tcPr>
+          <w:p>
+            <w:pPr>
+              <w:pStyle w:val="00chart"/>
+            </w:pPr>
+            <w:r>
+              <w:t>SCSS / SASS</w:t>
+            </w:r>
+          </w:p>
+        </w:tc>
+        <w:tc>
+          <w:tcPr>
+            <w:tcW w:w="1560" w:type="dxa"/>
+            <w:shd w:val="clear" w:color="auto" w:fill="auto"/>
+            <w:noWrap/>
+            <w:vAlign w:val="bottom"/>
+            <w:hideMark/>
+          </w:tcPr>
+          <w:p>
+            <w:pPr>
+              <w:pStyle w:val="00chart"/>
+            </w:pPr>
+            <w:r>
+              <w:t>2 years</w:t>
+            </w:r>
+          </w:p>
+        </w:tc>
+      </w:tr>
+      <w:tr>
+        <w:trPr>
+          <w:trHeight w:val="320"/>
+        </w:trPr>
+        <w:tc>
+          <w:tcPr>
+            <w:tcW w:w="9235" w:type="dxa"/>
+            <w:shd w:val="clear" w:color="auto" w:fill="auto"/>
+            <w:noWrap/>
+            <w:vAlign w:val="bottom"/>
+            <w:hideMark/>
+          </w:tcPr>
+          <w:p>
+            <w:pPr>
+              <w:pStyle w:val="00chart"/>
+            </w:pPr>
+            <w:r>
+              <w:t>NodeJS / npm</w:t>
+            </w:r>
+          </w:p>
+        </w:tc>
+        <w:tc>
+          <w:tcPr>
+            <w:tcW w:w="1560" w:type="dxa"/>
+            <w:shd w:val="clear" w:color="auto" w:fill="auto"/>
+            <w:noWrap/>
+            <w:vAlign w:val="bottom"/>
+            <w:hideMark/>
+          </w:tcPr>
+          <w:p>
+            <w:pPr>
+              <w:pStyle w:val="00chart"/>
+            </w:pPr>
+            <w:r>
+              <w:t>1.5 years</w:t>
+            </w:r>
+          </w:p>
+        </w:tc>
+      </w:tr>
+      <w:tr>
+        <w:trPr>
+          <w:trHeight w:val="320"/>
+        </w:trPr>
+        <w:tc>
+          <w:tcPr>
+            <w:tcW w:w="9235" w:type="dxa"/>
+            <w:shd w:val="clear" w:color="auto" w:fill="auto"/>
+            <w:noWrap/>
+            <w:vAlign w:val="bottom"/>
+            <w:hideMark/>
+          </w:tcPr>
+          <w:p>
+            <w:pPr>
+              <w:pStyle w:val="00chart"/>
+            </w:pPr>
+            <w:r>
+              <w:t>React</w:t>
+            </w:r>
+          </w:p>
+        </w:tc>
+        <w:tc>
+          <w:tcPr>
+            <w:tcW w:w="1560" w:type="dxa"/>
+            <w:shd w:val="clear" w:color="auto" w:fill="auto"/>
+            <w:noWrap/>
+            <w:vAlign w:val="bottom"/>
+            <w:hideMark/>
+          </w:tcPr>
+          <w:p>
+            <w:pPr>
+              <w:pStyle w:val="00chart"/>
+            </w:pPr>
+            <w:r>
+              <w:t>1.5 years</w:t>
+            </w:r>
+          </w:p>
+        </w:tc>
+      </w:tr>
+      <w:tr>
+        <w:trPr>
+          <w:trHeight w:val="320"/>
+        </w:trPr>
+        <w:tc>
+          <w:tcPr>
+            <w:tcW w:w="9235" w:type="dxa"/>
+            <w:shd w:val="clear" w:color="auto" w:fill="auto"/>
+            <w:noWrap/>
+            <w:vAlign w:val="bottom"/>
+            <w:hideMark/>
+          </w:tcPr>
+          <w:p>
+            <w:pPr>
+              <w:pStyle w:val="00chart"/>
+            </w:pPr>
+            <w:r>
+              <w:t>Angular 6 / 7</w:t>
+            </w:r>
+          </w:p>
+        </w:tc>
+        <w:tc>
+          <w:tcPr>
+            <w:tcW w:w="1560" w:type="dxa"/>
+            <w:shd w:val="clear" w:color="auto" w:fill="auto"/>
+            <w:noWrap/>
+            <w:vAlign w:val="bottom"/>
+            <w:hideMark/>
+          </w:tcPr>
+          <w:p>
+            <w:pPr>
+              <w:pStyle w:val="00chart"/>
+            </w:pPr>
+            <w:r>
+              <w:t>0.5 years</w:t>
             </w:r>
           </w:p>
         </w:tc>
@@ -5132,131 +5074,108 @@
     </w:tbl>
     <w:p>
       <w:pPr>
-        <w:sectPr>
-          <w:type w:val="continuous"/>
-          <w:pgSz w:w="12240" w:h="15840"/>
-          <w:pgMar w:top="720" w:right="720" w:bottom="720" w:left="720" w:header="720" w:footer="720" w:gutter="0"/>
-          <w:cols w:space="720"/>
-          <w:docGrid w:linePitch="360"/>
-        </w:sectPr>
-      </w:pPr>
-    </w:p>
-    <w:p>
-      <w:pPr>
-        <w:pStyle w:val="00listbullet3cols"/>
-      </w:pPr>
-      <w:r>
-        <w:t xml:space="preserve">Adobe Creative Suite </w:t>
-      </w:r>
-    </w:p>
-    <w:p>
-      <w:pPr>
-        <w:pStyle w:val="00listbullet3cols"/>
-      </w:pPr>
-      <w:r>
-        <w:t>Premiere Pro/After Effects</w:t>
-      </w:r>
-    </w:p>
-    <w:p>
-      <w:pPr>
-        <w:pStyle w:val="00listbullet3cols"/>
-      </w:pPr>
-      <w:r>
-        <w:t>Photoshop</w:t>
-      </w:r>
-    </w:p>
-    <w:p>
-      <w:pPr>
-        <w:pStyle w:val="00listbullet3cols"/>
-      </w:pPr>
-      <w:r>
-        <w:t>Illustrator</w:t>
-      </w:r>
-    </w:p>
-    <w:p>
-      <w:pPr>
-        <w:pStyle w:val="00listbullet3cols"/>
-      </w:pPr>
-      <w:r>
-        <w:t>InDesign</w:t>
-      </w:r>
-    </w:p>
-    <w:p>
-      <w:pPr>
-        <w:pStyle w:val="00listbullet3cols"/>
-      </w:pPr>
-      <w:r>
-        <w:t xml:space="preserve">QuarkXPress </w:t>
-      </w:r>
-    </w:p>
-    <w:p>
-      <w:pPr>
-        <w:pStyle w:val="00listbullet3cols"/>
-      </w:pPr>
-      <w:r>
-        <w:t>Motion/Animation</w:t>
-      </w:r>
-    </w:p>
-    <w:p>
-      <w:pPr>
-        <w:pStyle w:val="00listbullet3cols"/>
-      </w:pPr>
-      <w:r>
-        <w:t>UI/UX</w:t>
-      </w:r>
-    </w:p>
-    <w:p>
-      <w:pPr>
-        <w:pStyle w:val="00listbullet3cols"/>
-      </w:pPr>
-      <w:r>
-        <w:t xml:space="preserve">Sketch, XD, </w:t>
-      </w:r>
-      <w:proofErr w:type="spellStart"/>
-      <w:r>
-        <w:t>InVision</w:t>
-      </w:r>
-      <w:proofErr w:type="spellEnd"/>
-      <w:r>
-        <w:t xml:space="preserve">, </w:t>
-      </w:r>
-      <w:proofErr w:type="spellStart"/>
-      <w:r>
-        <w:t>Figma</w:t>
-      </w:r>
-      <w:proofErr w:type="spellEnd"/>
-    </w:p>
-    <w:p>
-      <w:pPr>
-        <w:pStyle w:val="00listbullet3cols"/>
-      </w:pPr>
-      <w:r>
-        <w:t>HTML(5)/CSS</w:t>
-      </w:r>
-    </w:p>
-    <w:p>
-      <w:pPr>
-        <w:pStyle w:val="00listbullet3cols"/>
-      </w:pPr>
-      <w:r>
-        <w:t>JavaScript/jQuery, GSAP</w:t>
-      </w:r>
-    </w:p>
-    <w:p>
-      <w:pPr>
-        <w:pStyle w:val="00listbullet3cols"/>
-        <w:sectPr>
-          <w:type w:val="continuous"/>
-          <w:pgSz w:w="12240" w:h="15840"/>
-          <w:pgMar w:top="720" w:right="720" w:bottom="720" w:left="720" w:header="720" w:footer="720" w:gutter="0"/>
-          <w:cols w:num="3" w:space="720"/>
-          <w:docGrid w:linePitch="360"/>
-        </w:sectPr>
-      </w:pPr>
-      <w:r>
-        <w:t>React &amp; Angular 6</w:t>
-      </w:r>
-    </w:p>
+        <w:pStyle w:val="06charthed"/>
+      </w:pPr>
+      <w:r>
+        <w:t>3d</w:t>
+      </w:r>
+    </w:p>
+    <w:tbl>
+      <w:tblPr>
+        <w:tblW w:w="10795" w:type="dxa"/>
+        <w:tblBorders>
+          <w:top w:val="single" w:sz="4" w:space="0" w:color="auto"/>
+          <w:left w:val="single" w:sz="4" w:space="0" w:color="auto"/>
+          <w:bottom w:val="single" w:sz="4" w:space="0" w:color="auto"/>
+          <w:right w:val="single" w:sz="4" w:space="0" w:color="auto"/>
+          <w:insideH w:val="single" w:sz="4" w:space="0" w:color="auto"/>
+          <w:insideV w:val="single" w:sz="4" w:space="0" w:color="auto"/>
+        </w:tblBorders>
+        <w:tblLook w:val="04A0" w:firstRow="1" w:lastRow="0" w:firstColumn="1" w:lastColumn="0" w:noHBand="0" w:noVBand="1"/>
+      </w:tblPr>
+      <w:tblGrid>
+        <w:gridCol w:w="9235"/>
+        <w:gridCol w:w="1560"/>
+      </w:tblGrid>
+      <w:tr>
+        <w:trPr>
+          <w:trHeight w:val="320"/>
+        </w:trPr>
+        <w:tc>
+          <w:tcPr>
+            <w:tcW w:w="9235" w:type="dxa"/>
+            <w:shd w:val="clear" w:color="auto" w:fill="auto"/>
+            <w:noWrap/>
+            <w:vAlign w:val="bottom"/>
+            <w:hideMark/>
+          </w:tcPr>
+          <w:p>
+            <w:pPr>
+              <w:pStyle w:val="00chart"/>
+            </w:pPr>
+            <w:r>
+              <w:t>Maya</w:t>
+            </w:r>
+          </w:p>
+        </w:tc>
+        <w:tc>
+          <w:tcPr>
+            <w:tcW w:w="1560" w:type="dxa"/>
+            <w:shd w:val="clear" w:color="auto" w:fill="auto"/>
+            <w:noWrap/>
+            <w:vAlign w:val="bottom"/>
+            <w:hideMark/>
+          </w:tcPr>
+          <w:p>
+            <w:pPr>
+              <w:pStyle w:val="00chart"/>
+            </w:pPr>
+            <w:r>
+              <w:t>2 years</w:t>
+            </w:r>
+          </w:p>
+        </w:tc>
+      </w:tr>
+      <w:tr>
+        <w:trPr>
+          <w:trHeight w:val="320"/>
+        </w:trPr>
+        <w:tc>
+          <w:tcPr>
+            <w:tcW w:w="9235" w:type="dxa"/>
+            <w:shd w:val="clear" w:color="auto" w:fill="auto"/>
+            <w:noWrap/>
+            <w:vAlign w:val="bottom"/>
+            <w:hideMark/>
+          </w:tcPr>
+          <w:p>
+            <w:pPr>
+              <w:pStyle w:val="00chart"/>
+            </w:pPr>
+            <w:r>
+              <w:t>Unity</w:t>
+            </w:r>
+          </w:p>
+        </w:tc>
+        <w:tc>
+          <w:tcPr>
+            <w:tcW w:w="1560" w:type="dxa"/>
+            <w:shd w:val="clear" w:color="auto" w:fill="auto"/>
+            <w:noWrap/>
+            <w:vAlign w:val="bottom"/>
+            <w:hideMark/>
+          </w:tcPr>
+          <w:p>
+            <w:pPr>
+              <w:pStyle w:val="00chart"/>
+            </w:pPr>
+            <w:r>
+              <w:t>2 years</w:t>
+            </w:r>
+          </w:p>
+        </w:tc>
+      </w:tr>
+    </w:tbl>
     <w:p/>
     <w:sectPr>
       <w:type w:val="continuous"/>
@@ -7306,13 +7225,14 @@
     <w:basedOn w:val="00body"/>
     <w:next w:val="04emplbullet"/>
     <w:qFormat/>
-    <w:rsid w:val="004052F6"/>
+    <w:rsid w:val="00E517F1"/>
     <w:pPr>
       <w:spacing w:before="480"/>
       <w:ind w:left="0"/>
     </w:pPr>
     <w:rPr>
-      <w:rFonts w:ascii="Avenir Next Medium" w:hAnsi="Avenir Next Medium"/>
+      <w:rFonts w:ascii="Avenir Next Demi Bold" w:hAnsi="Avenir Next Demi Bold"/>
+      <w:b/>
       <w:bCs/>
       <w:caps/>
       <w:sz w:val="22"/>
@@ -7496,7 +7416,7 @@
     <w:next w:val="05notes"/>
     <w:autoRedefine/>
     <w:qFormat/>
-    <w:rsid w:val="001C5373"/>
+    <w:rsid w:val="00FF58B0"/>
     <w:pPr>
       <w:spacing w:before="60"/>
     </w:pPr>
@@ -7561,6 +7481,21 @@
       <w:rFonts w:ascii="Helvetica Light Oblique" w:hAnsi="Helvetica Light Oblique"/>
       <w:b w:val="0"/>
       <w:i/>
+    </w:rPr>
+  </w:style>
+  <w:style w:type="paragraph" w:customStyle="1" w:styleId="06charthed">
+    <w:name w:val="06_chart_hed"/>
+    <w:basedOn w:val="01employer"/>
+    <w:qFormat/>
+    <w:rsid w:val="00E517F1"/>
+    <w:pPr>
+      <w:spacing w:after="120"/>
+      <w:ind w:left="0"/>
+    </w:pPr>
+    <w:rPr>
+      <w:rFonts w:ascii="Avenir Next Medium" w:hAnsi="Avenir Next Medium"/>
+      <w:b w:val="0"/>
+      <w:sz w:val="22"/>
     </w:rPr>
   </w:style>
 </w:styles>
@@ -7832,7 +7767,7 @@
 </file>
 
 <file path=customXml/itemProps1.xml><?xml version="1.0" encoding="utf-8"?>
-<ds:datastoreItem xmlns:ds="http://schemas.openxmlformats.org/officeDocument/2006/customXml" ds:itemID="{B68CC7B3-29C3-634E-A3AA-5885F65EB70E}">
+<ds:datastoreItem xmlns:ds="http://schemas.openxmlformats.org/officeDocument/2006/customXml" ds:itemID="{F0F149F9-47D8-1F43-A499-20A5345F4DC3}">
   <ds:schemaRefs>
     <ds:schemaRef ds:uri="http://schemas.openxmlformats.org/officeDocument/2006/bibliography"/>
   </ds:schemaRefs>

</xml_diff>